<commit_message>
Backup at Mon Jan  5 21:33:17 2015
</commit_message>
<xml_diff>
--- a/LightMeeting/轻会议挑战杯策划书.docx
+++ b/LightMeeting/轻会议挑战杯策划书.docx
@@ -174,9 +174,10 @@
         <w:spacing w:line="440" w:lineRule="exact"/>
         <w:ind w:left="0" w:firstLine="640"/>
         <w:rPr>
-          <w:rFonts w:ascii="黑体" w:eastAsia="黑体" w:hAnsi="黑体" w:cs="黑体"/>
+          <w:rFonts w:ascii="黑体" w:eastAsia="黑体" w:hAnsi="黑体" w:cs="黑体" w:hint="eastAsia"/>
           <w:sz w:val="32"/>
           <w:szCs w:val="32"/>
+          <w:lang w:val="zh-TW" w:eastAsia="zh-TW"/>
         </w:rPr>
       </w:pPr>
       <w:r>
@@ -205,6 +206,46 @@
           <w:lang w:val="zh-TW" w:eastAsia="zh-TW"/>
         </w:rPr>
         <w:t>管理系统</w:t>
+      </w:r>
+    </w:p>
+    <w:p>
+      <w:pPr>
+        <w:pStyle w:val="a6"/>
+        <w:spacing w:line="440" w:lineRule="exact"/>
+        <w:ind w:left="1040" w:firstLine="640"/>
+        <w:rPr>
+          <w:rFonts w:ascii="黑体" w:eastAsia="黑体" w:hAnsi="黑体" w:cs="黑体" w:hint="eastAsia"/>
+          <w:sz w:val="32"/>
+          <w:szCs w:val="32"/>
+        </w:rPr>
+      </w:pPr>
+      <w:r>
+        <w:rPr>
+          <w:rFonts w:ascii="黑体" w:eastAsia="黑体" w:hAnsi="黑体" w:cs="黑体" w:hint="eastAsia"/>
+          <w:sz w:val="32"/>
+          <w:szCs w:val="32"/>
+        </w:rPr>
+        <w:t>基于移动终端的轻型会务系统</w:t>
+      </w:r>
+    </w:p>
+    <w:p>
+      <w:pPr>
+        <w:pStyle w:val="a6"/>
+        <w:spacing w:line="440" w:lineRule="exact"/>
+        <w:ind w:left="1040" w:firstLine="640"/>
+        <w:rPr>
+          <w:rFonts w:ascii="黑体" w:eastAsia="黑体" w:hAnsi="黑体" w:cs="黑体" w:hint="eastAsia"/>
+          <w:sz w:val="32"/>
+          <w:szCs w:val="32"/>
+        </w:rPr>
+      </w:pPr>
+      <w:r>
+        <w:rPr>
+          <w:rFonts w:ascii="黑体" w:eastAsia="黑体" w:hAnsi="黑体" w:cs="黑体" w:hint="eastAsia"/>
+          <w:sz w:val="32"/>
+          <w:szCs w:val="32"/>
+        </w:rPr>
+        <w:t>一站式数字会务云服务平台</w:t>
       </w:r>
     </w:p>
     <w:p>
@@ -1574,7 +1615,7 @@
         </w:tc>
         <w:tc>
           <w:tcPr>
-            <w:tcW w:w="3250" w:type="dxa"/>
+            <w:tcW w:w="3252" w:type="dxa"/>
             <w:gridSpan w:val="2"/>
             <w:tcBorders>
               <w:top w:val="single" w:sz="4" w:space="0" w:color="000000"/>
@@ -1728,7 +1769,7 @@
         </w:tc>
         <w:tc>
           <w:tcPr>
-            <w:tcW w:w="3250" w:type="dxa"/>
+            <w:tcW w:w="3252" w:type="dxa"/>
             <w:gridSpan w:val="2"/>
             <w:tcBorders>
               <w:top w:val="single" w:sz="4" w:space="0" w:color="000000"/>
@@ -1875,7 +1916,7 @@
         </w:tc>
         <w:tc>
           <w:tcPr>
-            <w:tcW w:w="3250" w:type="dxa"/>
+            <w:tcW w:w="3252" w:type="dxa"/>
             <w:gridSpan w:val="2"/>
             <w:tcBorders>
               <w:top w:val="single" w:sz="4" w:space="0" w:color="000000"/>
@@ -1897,7 +1938,7 @@
               <w:pStyle w:val="A0"/>
               <w:spacing w:line="360" w:lineRule="auto"/>
               <w:rPr>
-                <w:rFonts w:ascii="黑体" w:eastAsia="黑体" w:hAnsi="黑体" w:cs="黑体"/>
+                <w:rFonts w:ascii="黑体" w:eastAsia="黑体" w:hAnsi="黑体" w:cs="黑体" w:hint="default"/>
                 <w:lang w:val="en-US"/>
               </w:rPr>
             </w:pPr>
@@ -1914,7 +1955,7 @@
               <w:pStyle w:val="A0"/>
               <w:spacing w:line="360" w:lineRule="auto"/>
               <w:rPr>
-                <w:rFonts w:ascii="黑体" w:eastAsia="黑体" w:hAnsi="黑体" w:cs="黑体"/>
+                <w:rFonts w:ascii="黑体" w:eastAsia="黑体" w:hAnsi="黑体" w:cs="黑体" w:hint="default"/>
                 <w:lang w:val="en-US"/>
               </w:rPr>
             </w:pPr>
@@ -1941,8 +1982,6 @@
               </w:rPr>
               <w:t>王英 辅导员</w:t>
             </w:r>
-            <w:bookmarkStart w:id="0" w:name="_GoBack"/>
-            <w:bookmarkEnd w:id="0"/>
           </w:p>
         </w:tc>
       </w:tr>
@@ -1987,7 +2026,7 @@
         </w:tc>
         <w:tc>
           <w:tcPr>
-            <w:tcW w:w="6796" w:type="dxa"/>
+            <w:tcW w:w="6797" w:type="dxa"/>
             <w:gridSpan w:val="6"/>
             <w:tcBorders>
               <w:top w:val="single" w:sz="4" w:space="0" w:color="000000"/>
@@ -2632,7 +2671,7 @@
         </w:tc>
         <w:tc>
           <w:tcPr>
-            <w:tcW w:w="2061" w:type="dxa"/>
+            <w:tcW w:w="2063" w:type="dxa"/>
             <w:tcBorders>
               <w:top w:val="single" w:sz="4" w:space="0" w:color="000000"/>
               <w:left w:val="single" w:sz="4" w:space="0" w:color="000000"/>
@@ -2812,7 +2851,7 @@
         </w:tc>
         <w:tc>
           <w:tcPr>
-            <w:tcW w:w="2061" w:type="dxa"/>
+            <w:tcW w:w="2063" w:type="dxa"/>
             <w:tcBorders>
               <w:top w:val="single" w:sz="4" w:space="0" w:color="000000"/>
               <w:left w:val="single" w:sz="4" w:space="0" w:color="000000"/>
@@ -2992,7 +3031,7 @@
         </w:tc>
         <w:tc>
           <w:tcPr>
-            <w:tcW w:w="2061" w:type="dxa"/>
+            <w:tcW w:w="2063" w:type="dxa"/>
             <w:tcBorders>
               <w:top w:val="single" w:sz="4" w:space="0" w:color="000000"/>
               <w:left w:val="single" w:sz="4" w:space="0" w:color="000000"/>
@@ -3183,7 +3222,7 @@
         </w:tc>
         <w:tc>
           <w:tcPr>
-            <w:tcW w:w="2061" w:type="dxa"/>
+            <w:tcW w:w="2063" w:type="dxa"/>
             <w:tcBorders>
               <w:top w:val="single" w:sz="4" w:space="0" w:color="000000"/>
               <w:left w:val="single" w:sz="4" w:space="0" w:color="000000"/>
@@ -3367,7 +3406,7 @@
         </w:tc>
         <w:tc>
           <w:tcPr>
-            <w:tcW w:w="2061" w:type="dxa"/>
+            <w:tcW w:w="2063" w:type="dxa"/>
             <w:tcBorders>
               <w:top w:val="single" w:sz="4" w:space="0" w:color="000000"/>
               <w:left w:val="single" w:sz="4" w:space="0" w:color="000000"/>
@@ -3550,7 +3589,7 @@
         </w:tc>
         <w:tc>
           <w:tcPr>
-            <w:tcW w:w="2061" w:type="dxa"/>
+            <w:tcW w:w="2063" w:type="dxa"/>
             <w:tcBorders>
               <w:top w:val="single" w:sz="4" w:space="0" w:color="000000"/>
               <w:left w:val="single" w:sz="4" w:space="0" w:color="000000"/>
@@ -3571,7 +3610,205 @@
               <w:pStyle w:val="A0"/>
               <w:spacing w:line="360" w:lineRule="auto"/>
               <w:rPr>
-                <w:rFonts w:hint="default"/>
+                <w:rFonts w:ascii="黑体" w:eastAsia="黑体" w:hAnsi="黑体" w:cs="黑体" w:hint="default"/>
+                <w:lang w:val="zh-TW" w:eastAsia="zh-TW"/>
+              </w:rPr>
+            </w:pPr>
+            <w:r>
+              <w:rPr>
+                <w:rFonts w:ascii="黑体" w:eastAsia="黑体" w:hAnsi="黑体" w:cs="黑体"/>
+                <w:lang w:val="en-US"/>
+              </w:rPr>
+              <w:t>UI</w:t>
+            </w:r>
+            <w:r>
+              <w:rPr>
+                <w:rFonts w:ascii="黑体" w:eastAsia="黑体" w:hAnsi="黑体" w:cs="黑体"/>
+                <w:lang w:val="zh-TW" w:eastAsia="zh-TW"/>
+              </w:rPr>
+              <w:t>设计</w:t>
+            </w:r>
+          </w:p>
+        </w:tc>
+      </w:tr>
+      <w:tr>
+        <w:trPr>
+          <w:trHeight w:val="501"/>
+        </w:trPr>
+        <w:tc>
+          <w:tcPr>
+            <w:tcW w:w="1205" w:type="dxa"/>
+            <w:tcBorders>
+              <w:top w:val="single" w:sz="4" w:space="0" w:color="000000"/>
+              <w:left w:val="single" w:sz="4" w:space="0" w:color="000000"/>
+              <w:bottom w:val="single" w:sz="4" w:space="0" w:color="000000"/>
+              <w:right w:val="single" w:sz="4" w:space="0" w:color="000000"/>
+            </w:tcBorders>
+            <w:shd w:val="clear" w:color="auto" w:fill="auto"/>
+            <w:tcMar>
+              <w:top w:w="80" w:type="dxa"/>
+              <w:left w:w="80" w:type="dxa"/>
+              <w:bottom w:w="80" w:type="dxa"/>
+              <w:right w:w="80" w:type="dxa"/>
+            </w:tcMar>
+            <w:vAlign w:val="center"/>
+          </w:tcPr>
+          <w:p>
+            <w:pPr>
+              <w:pStyle w:val="A0"/>
+              <w:spacing w:line="360" w:lineRule="auto"/>
+              <w:rPr>
+                <w:rFonts w:ascii="黑体" w:eastAsia="黑体" w:hAnsi="黑体" w:cs="黑体"/>
+                <w:lang w:val="zh-TW" w:eastAsia="zh-TW"/>
+              </w:rPr>
+            </w:pPr>
+            <w:r>
+              <w:rPr>
+                <w:rFonts w:ascii="黑体" w:eastAsia="黑体" w:hAnsi="黑体" w:cs="黑体"/>
+                <w:lang w:val="zh-TW" w:eastAsia="zh-TW"/>
+              </w:rPr>
+              <w:t>陈晓玲</w:t>
+            </w:r>
+          </w:p>
+        </w:tc>
+        <w:tc>
+          <w:tcPr>
+            <w:tcW w:w="1669" w:type="dxa"/>
+            <w:gridSpan w:val="2"/>
+            <w:tcBorders>
+              <w:top w:val="single" w:sz="4" w:space="0" w:color="000000"/>
+              <w:left w:val="single" w:sz="4" w:space="0" w:color="000000"/>
+              <w:bottom w:val="single" w:sz="4" w:space="0" w:color="000000"/>
+              <w:right w:val="single" w:sz="4" w:space="0" w:color="000000"/>
+            </w:tcBorders>
+            <w:shd w:val="clear" w:color="auto" w:fill="auto"/>
+            <w:tcMar>
+              <w:top w:w="80" w:type="dxa"/>
+              <w:left w:w="80" w:type="dxa"/>
+              <w:bottom w:w="80" w:type="dxa"/>
+              <w:right w:w="80" w:type="dxa"/>
+            </w:tcMar>
+            <w:vAlign w:val="center"/>
+          </w:tcPr>
+          <w:p>
+            <w:pPr>
+              <w:pStyle w:val="A0"/>
+              <w:spacing w:line="360" w:lineRule="auto"/>
+              <w:rPr>
+                <w:rFonts w:ascii="黑体" w:eastAsia="黑体" w:hAnsi="黑体" w:cs="黑体"/>
+                <w:lang w:val="zh-TW" w:eastAsia="zh-TW"/>
+              </w:rPr>
+            </w:pPr>
+            <w:r>
+              <w:rPr>
+                <w:rFonts w:ascii="黑体" w:eastAsia="黑体" w:hAnsi="黑体" w:cs="黑体"/>
+                <w:lang w:val="zh-TW" w:eastAsia="zh-TW"/>
+              </w:rPr>
+              <w:t>经济管理学院</w:t>
+            </w:r>
+          </w:p>
+        </w:tc>
+        <w:tc>
+          <w:tcPr>
+            <w:tcW w:w="1391" w:type="dxa"/>
+            <w:gridSpan w:val="2"/>
+            <w:tcBorders>
+              <w:top w:val="single" w:sz="4" w:space="0" w:color="000000"/>
+              <w:left w:val="single" w:sz="4" w:space="0" w:color="000000"/>
+              <w:bottom w:val="single" w:sz="4" w:space="0" w:color="000000"/>
+              <w:right w:val="single" w:sz="4" w:space="0" w:color="000000"/>
+            </w:tcBorders>
+            <w:shd w:val="clear" w:color="auto" w:fill="auto"/>
+            <w:tcMar>
+              <w:top w:w="80" w:type="dxa"/>
+              <w:left w:w="80" w:type="dxa"/>
+              <w:bottom w:w="80" w:type="dxa"/>
+              <w:right w:w="80" w:type="dxa"/>
+            </w:tcMar>
+            <w:vAlign w:val="center"/>
+          </w:tcPr>
+          <w:p>
+            <w:pPr>
+              <w:pStyle w:val="A0"/>
+              <w:spacing w:line="360" w:lineRule="auto"/>
+              <w:rPr>
+                <w:rFonts w:ascii="黑体" w:eastAsia="黑体" w:hAnsi="黑体" w:cs="黑体"/>
+                <w:lang w:val="zh-TW" w:eastAsia="zh-TW"/>
+              </w:rPr>
+            </w:pPr>
+            <w:r>
+              <w:rPr>
+                <w:rFonts w:ascii="黑体" w:eastAsia="黑体" w:hAnsi="黑体" w:cs="黑体"/>
+                <w:lang w:val="zh-TW" w:eastAsia="zh-TW"/>
+              </w:rPr>
+              <w:t>电子商务大三</w:t>
+            </w:r>
+          </w:p>
+        </w:tc>
+        <w:tc>
+          <w:tcPr>
+            <w:tcW w:w="1972" w:type="dxa"/>
+            <w:gridSpan w:val="2"/>
+            <w:tcBorders>
+              <w:top w:val="single" w:sz="4" w:space="0" w:color="000000"/>
+              <w:left w:val="single" w:sz="4" w:space="0" w:color="000000"/>
+              <w:bottom w:val="single" w:sz="4" w:space="0" w:color="000000"/>
+              <w:right w:val="single" w:sz="4" w:space="0" w:color="000000"/>
+            </w:tcBorders>
+            <w:shd w:val="clear" w:color="auto" w:fill="auto"/>
+            <w:tcMar>
+              <w:top w:w="80" w:type="dxa"/>
+              <w:left w:w="80" w:type="dxa"/>
+              <w:bottom w:w="80" w:type="dxa"/>
+              <w:right w:w="80" w:type="dxa"/>
+            </w:tcMar>
+            <w:vAlign w:val="center"/>
+          </w:tcPr>
+          <w:p>
+            <w:pPr>
+              <w:pStyle w:val="A0"/>
+              <w:spacing w:line="360" w:lineRule="auto"/>
+              <w:rPr>
+                <w:rFonts w:ascii="黑体" w:eastAsia="黑体" w:hAnsi="黑体" w:cs="黑体"/>
+                <w:color w:val="000000" w:themeColor="text1"/>
+                <w:lang w:val="en-US"/>
+              </w:rPr>
+            </w:pPr>
+            <w:r>
+              <w:rPr>
+                <w:rFonts w:ascii="黑体" w:eastAsia="黑体" w:hAnsi="黑体" w:cs="黑体"/>
+                <w:color w:val="000000" w:themeColor="text1"/>
+                <w:lang w:val="en-US" w:eastAsia="zh-CN"/>
+              </w:rPr>
+              <w:t>18814180629</w:t>
+            </w:r>
+          </w:p>
+        </w:tc>
+        <w:tc>
+          <w:tcPr>
+            <w:tcW w:w="2063" w:type="dxa"/>
+            <w:tcBorders>
+              <w:top w:val="single" w:sz="4" w:space="0" w:color="000000"/>
+              <w:left w:val="single" w:sz="4" w:space="0" w:color="000000"/>
+              <w:bottom w:val="single" w:sz="4" w:space="0" w:color="000000"/>
+              <w:right w:val="single" w:sz="4" w:space="0" w:color="000000"/>
+            </w:tcBorders>
+            <w:shd w:val="clear" w:color="auto" w:fill="auto"/>
+            <w:tcMar>
+              <w:top w:w="80" w:type="dxa"/>
+              <w:left w:w="80" w:type="dxa"/>
+              <w:bottom w:w="80" w:type="dxa"/>
+              <w:right w:w="80" w:type="dxa"/>
+            </w:tcMar>
+            <w:vAlign w:val="center"/>
+          </w:tcPr>
+          <w:p>
+            <w:pPr>
+              <w:pStyle w:val="A0"/>
+              <w:spacing w:line="360" w:lineRule="auto"/>
+              <w:rPr>
+                <w:rFonts w:ascii="黑体" w:eastAsia="黑体" w:hAnsi="黑体" w:cs="黑体"/>
+                <w:lang w:val="en-US"/>
               </w:rPr>
             </w:pPr>
             <w:r>
@@ -4020,6 +4257,7 @@
                 <w:sz w:val="24"/>
                 <w:szCs w:val="24"/>
               </w:rPr>
+              <w:lastRenderedPageBreak/>
               <w:t xml:space="preserve"> </w:t>
             </w:r>
             <w:r>
@@ -4500,7 +4738,63 @@
                 <w:szCs w:val="24"/>
                 <w:lang w:val="zh-TW" w:eastAsia="zh-TW"/>
               </w:rPr>
-              <w:t>办会效率低：为举办一次会议，会务人员不得不进行大量前期准备和协调工作。而且此工作一人难以完成，需要多人投入大量的精力，但可能由于疏忽，造成会议的组织不圆满。</w:t>
+              <w:t>办会效率低：为举办一次会议，会务人员不得不进行大量前期准备和协调工作</w:t>
+            </w:r>
+            <w:r>
+              <w:rPr>
+                <w:rFonts w:ascii="黑体" w:eastAsia="黑体" w:hAnsi="黑体" w:cs="黑体" w:hint="eastAsia"/>
+                <w:sz w:val="24"/>
+                <w:szCs w:val="24"/>
+                <w:lang w:val="zh-TW" w:eastAsia="zh-TW"/>
+              </w:rPr>
+              <w:t>,</w:t>
+            </w:r>
+            <w:r>
+              <w:rPr>
+                <w:rFonts w:ascii="黑体" w:eastAsia="黑体" w:hAnsi="黑体" w:cs="黑体" w:hint="eastAsia"/>
+                <w:color w:val="000000" w:themeColor="text1"/>
+                <w:sz w:val="24"/>
+                <w:szCs w:val="24"/>
+              </w:rPr>
+              <w:t>如纸质材料准备</w:t>
+            </w:r>
+            <w:r>
+              <w:rPr>
+                <w:rFonts w:ascii="黑体" w:eastAsia="黑体" w:hAnsi="黑体" w:cs="黑体"/>
+                <w:color w:val="000000" w:themeColor="text1"/>
+                <w:sz w:val="24"/>
+                <w:szCs w:val="24"/>
+                <w:lang w:val="zh-TW" w:eastAsia="zh-TW"/>
+              </w:rPr>
+              <w:t>。</w:t>
+            </w:r>
+            <w:r>
+              <w:rPr>
+                <w:rFonts w:ascii="黑体" w:eastAsia="黑体" w:hAnsi="黑体" w:cs="黑体" w:hint="eastAsia"/>
+                <w:color w:val="000000" w:themeColor="text1"/>
+                <w:sz w:val="24"/>
+                <w:szCs w:val="24"/>
+              </w:rPr>
+              <w:t>会中还需要现场记录人员，会后要整理会议纪要等</w:t>
+            </w:r>
+            <w:r>
+              <w:rPr>
+                <w:rFonts w:ascii="黑体" w:eastAsia="黑体" w:hAnsi="黑体" w:cs="黑体" w:hint="eastAsia"/>
+                <w:color w:val="000000" w:themeColor="text1"/>
+                <w:sz w:val="24"/>
+                <w:szCs w:val="24"/>
+                <w:lang w:val="zh-TW" w:eastAsia="zh-TW"/>
+              </w:rPr>
+              <w:t>，</w:t>
+            </w:r>
+            <w:r>
+              <w:rPr>
+                <w:rFonts w:ascii="黑体" w:eastAsia="黑体" w:hAnsi="黑体" w:cs="黑体"/>
+                <w:sz w:val="24"/>
+                <w:szCs w:val="24"/>
+                <w:lang w:val="zh-TW" w:eastAsia="zh-TW"/>
+              </w:rPr>
+              <w:t>而且此工作一人难以完成，需要多人投入大量的精力，但可能由于疏忽，造成会议的组织不圆满。</w:t>
             </w:r>
           </w:p>
           <w:p>
@@ -4560,6 +4854,80 @@
           </w:p>
           <w:p>
             <w:pPr>
+              <w:pStyle w:val="11"/>
+              <w:spacing w:line="360" w:lineRule="exact"/>
+              <w:ind w:left="0" w:firstLine="0"/>
+              <w:rPr>
+                <w:rFonts w:ascii="黑体" w:eastAsia="黑体" w:hAnsi="黑体" w:cs="黑体"/>
+                <w:color w:val="000000" w:themeColor="text1"/>
+                <w:sz w:val="24"/>
+                <w:szCs w:val="24"/>
+              </w:rPr>
+            </w:pPr>
+            <w:r>
+              <w:rPr>
+                <w:rFonts w:ascii="黑体" w:eastAsia="黑体" w:hAnsi="黑体" w:cs="黑体"/>
+                <w:sz w:val="24"/>
+                <w:szCs w:val="24"/>
+                <w:lang w:val="zh-TW" w:eastAsia="zh-TW"/>
+              </w:rPr>
+              <w:t xml:space="preserve">　　应变能力差：会议时参会人员发生，将无法提供相应的纸质桌牌</w:t>
+            </w:r>
+            <w:r>
+              <w:rPr>
+                <w:rFonts w:ascii="黑体" w:eastAsia="黑体" w:hAnsi="黑体" w:cs="黑体"/>
+                <w:sz w:val="24"/>
+                <w:szCs w:val="24"/>
+              </w:rPr>
+              <w:t>;</w:t>
+            </w:r>
+            <w:r>
+              <w:rPr>
+                <w:rFonts w:ascii="黑体" w:eastAsia="黑体" w:hAnsi="黑体" w:cs="黑体"/>
+                <w:sz w:val="24"/>
+                <w:szCs w:val="24"/>
+                <w:lang w:val="zh-TW" w:eastAsia="zh-TW"/>
+              </w:rPr>
+              <w:t>如果会议资料在会前几分钟或</w:t>
+            </w:r>
+            <w:r>
+              <w:rPr>
+                <w:rFonts w:ascii="黑体" w:eastAsia="黑体" w:hAnsi="黑体" w:cs="黑体"/>
+                <w:color w:val="000000" w:themeColor="text1"/>
+                <w:sz w:val="24"/>
+                <w:szCs w:val="24"/>
+                <w:lang w:val="zh-TW" w:eastAsia="zh-TW"/>
+              </w:rPr>
+              <w:t>会议中才收集准备完毕，将不可能进行大量印刷，影响会议质量</w:t>
+            </w:r>
+            <w:r>
+              <w:rPr>
+                <w:rFonts w:ascii="黑体" w:eastAsia="黑体" w:hAnsi="黑体" w:cs="黑体"/>
+                <w:color w:val="000000" w:themeColor="text1"/>
+                <w:sz w:val="24"/>
+                <w:szCs w:val="24"/>
+              </w:rPr>
+              <w:t>;</w:t>
+            </w:r>
+            <w:r>
+              <w:rPr>
+                <w:rFonts w:ascii="黑体" w:eastAsia="黑体" w:hAnsi="黑体" w:cs="黑体" w:hint="eastAsia"/>
+                <w:color w:val="000000" w:themeColor="text1"/>
+              </w:rPr>
+              <w:t xml:space="preserve"> </w:t>
+            </w:r>
+            <w:r>
+              <w:rPr>
+                <w:rFonts w:ascii="黑体" w:eastAsia="黑体" w:hAnsi="黑体" w:cs="黑体" w:hint="eastAsia"/>
+                <w:color w:val="000000" w:themeColor="text1"/>
+                <w:sz w:val="24"/>
+                <w:szCs w:val="24"/>
+              </w:rPr>
+              <w:t>而且，如果已印刷完毕的纸质材料出现严重的错误，将难以进行适当修改。</w:t>
+            </w:r>
+          </w:p>
+          <w:p>
+            <w:pPr>
               <w:pStyle w:val="a6"/>
               <w:spacing w:line="360" w:lineRule="exact"/>
               <w:ind w:left="0" w:firstLine="0"/>
@@ -4572,57 +4940,49 @@
             <w:r>
               <w:rPr>
                 <w:rFonts w:ascii="黑体" w:eastAsia="黑体" w:hAnsi="黑体" w:cs="黑体"/>
-                <w:sz w:val="24"/>
-                <w:szCs w:val="24"/>
-                <w:lang w:val="zh-TW" w:eastAsia="zh-TW"/>
-              </w:rPr>
-              <w:t xml:space="preserve">　　应变能力差：会议时参会人员发生，将无法提供相应的纸质桌牌</w:t>
-            </w:r>
-            <w:r>
-              <w:rPr>
-                <w:rFonts w:ascii="黑体" w:eastAsia="黑体" w:hAnsi="黑体" w:cs="黑体"/>
-                <w:sz w:val="24"/>
-                <w:szCs w:val="24"/>
-              </w:rPr>
-              <w:t>;</w:t>
-            </w:r>
-            <w:r>
-              <w:rPr>
-                <w:rFonts w:ascii="黑体" w:eastAsia="黑体" w:hAnsi="黑体" w:cs="黑体"/>
-                <w:sz w:val="24"/>
-                <w:szCs w:val="24"/>
-                <w:lang w:val="zh-TW" w:eastAsia="zh-TW"/>
-              </w:rPr>
-              <w:t>如果会议资料在会前几分钟或会议中才收集准备完毕，将不可能进行大量印刷，影响会议质量</w:t>
-            </w:r>
-            <w:r>
-              <w:rPr>
-                <w:rFonts w:ascii="黑体" w:eastAsia="黑体" w:hAnsi="黑体" w:cs="黑体"/>
-                <w:sz w:val="24"/>
-                <w:szCs w:val="24"/>
-              </w:rPr>
-              <w:t>;</w:t>
-            </w:r>
-          </w:p>
-          <w:p>
-            <w:pPr>
-              <w:pStyle w:val="a6"/>
-              <w:spacing w:line="360" w:lineRule="exact"/>
-              <w:ind w:left="0" w:firstLine="0"/>
-              <w:rPr>
-                <w:rFonts w:ascii="黑体" w:eastAsia="黑体" w:hAnsi="黑体" w:cs="黑体"/>
-                <w:sz w:val="24"/>
-                <w:szCs w:val="24"/>
-              </w:rPr>
-            </w:pPr>
-            <w:r>
-              <w:rPr>
-                <w:rFonts w:ascii="黑体" w:eastAsia="黑体" w:hAnsi="黑体" w:cs="黑体"/>
-                <w:sz w:val="24"/>
-                <w:szCs w:val="24"/>
-                <w:lang w:val="zh-TW" w:eastAsia="zh-TW"/>
-              </w:rPr>
-              <w:t xml:space="preserve">　　表现形式单一：会议内容以纸质资料为主，缺乏必要的多媒体或音视频表现形式，使得会议过程枯燥，影响会议的预期目标。</w:t>
+                <w:color w:val="000000" w:themeColor="text1"/>
+                <w:sz w:val="24"/>
+                <w:szCs w:val="24"/>
+                <w:lang w:val="zh-TW" w:eastAsia="zh-TW"/>
+              </w:rPr>
+              <w:t xml:space="preserve">　　表现形式单一：</w:t>
+            </w:r>
+            <w:r>
+              <w:rPr>
+                <w:rFonts w:ascii="黑体" w:eastAsia="黑体" w:hAnsi="黑体" w:cs="黑体" w:hint="eastAsia"/>
+                <w:color w:val="000000" w:themeColor="text1"/>
+                <w:sz w:val="24"/>
+                <w:szCs w:val="24"/>
+              </w:rPr>
+              <w:t>传统</w:t>
+            </w:r>
+            <w:r>
+              <w:rPr>
+                <w:rFonts w:ascii="黑体" w:eastAsia="黑体" w:hAnsi="黑体" w:cs="黑体"/>
+                <w:color w:val="000000" w:themeColor="text1"/>
+                <w:sz w:val="24"/>
+                <w:szCs w:val="24"/>
+                <w:lang w:val="zh-TW" w:eastAsia="zh-TW"/>
+              </w:rPr>
+              <w:t>会议内容以纸质资料为主，</w:t>
+            </w:r>
+            <w:r>
+              <w:rPr>
+                <w:rFonts w:ascii="黑体" w:eastAsia="黑体" w:hAnsi="黑体" w:cs="黑体" w:hint="eastAsia"/>
+                <w:color w:val="000000" w:themeColor="text1"/>
+                <w:sz w:val="24"/>
+                <w:szCs w:val="24"/>
+              </w:rPr>
+              <w:t>形式呆板，大量的纸质材料使得外形笨重，而且占空间。</w:t>
+            </w:r>
+            <w:r>
+              <w:rPr>
+                <w:rFonts w:ascii="黑体" w:eastAsia="黑体" w:hAnsi="黑体" w:cs="黑体"/>
+                <w:sz w:val="24"/>
+                <w:szCs w:val="24"/>
+                <w:lang w:val="zh-TW" w:eastAsia="zh-TW"/>
+              </w:rPr>
+              <w:t>会议内容以纸质资料为主，缺乏必要的多媒体或音视频表现形式，使得会议过程枯燥，影响会议的预期目标。</w:t>
             </w:r>
           </w:p>
           <w:p>
@@ -4759,33 +5119,399 @@
           <w:p>
             <w:pPr>
               <w:pStyle w:val="A0"/>
+              <w:tabs>
+                <w:tab w:val="left" w:pos="102"/>
+              </w:tabs>
+              <w:rPr>
+                <w:rFonts w:ascii="黑体" w:eastAsia="黑体" w:hAnsi="黑体" w:cs="黑体"/>
+                <w:b/>
+                <w:bCs/>
+                <w:color w:val="000000" w:themeColor="text1"/>
+                <w:sz w:val="24"/>
+                <w:szCs w:val="24"/>
+                <w:lang w:val="en-US" w:eastAsia="zh-CN"/>
+              </w:rPr>
+            </w:pPr>
+            <w:r>
+              <w:rPr>
+                <w:rFonts w:ascii="黑体" w:eastAsia="黑体" w:hAnsi="黑体" w:cs="黑体"/>
+                <w:sz w:val="24"/>
+                <w:szCs w:val="24"/>
+                <w:lang w:val="zh-TW" w:eastAsia="zh-TW"/>
+              </w:rPr>
+              <w:lastRenderedPageBreak/>
+              <w:t>在网络应用日益普及的今天，采用无纸化办公不仅可以实现资源共享，提高办公效率，而且也可以使工作人员的办公更加轻松自如，同时也节减了许多不必要的开支</w:t>
+            </w:r>
+            <w:r>
+              <w:rPr>
+                <w:rFonts w:ascii="黑体" w:eastAsia="黑体" w:hAnsi="黑体" w:cs="黑体"/>
+                <w:sz w:val="24"/>
+                <w:szCs w:val="24"/>
+                <w:lang w:val="zh-TW" w:eastAsia="zh-TW"/>
+              </w:rPr>
+              <w:t>。</w:t>
+            </w:r>
+            <w:r>
+              <w:rPr>
+                <w:rFonts w:ascii="黑体" w:eastAsia="黑体" w:hAnsi="黑体" w:cs="黑体"/>
+                <w:color w:val="000000" w:themeColor="text1"/>
+                <w:sz w:val="24"/>
+                <w:szCs w:val="24"/>
+                <w:lang w:val="en-US" w:eastAsia="zh-CN"/>
+              </w:rPr>
+              <w:t>而且，社会也正在为我们普及无纸化办公意识。</w:t>
+            </w:r>
+          </w:p>
+          <w:p>
+            <w:pPr>
+              <w:pStyle w:val="A0"/>
+              <w:tabs>
+                <w:tab w:val="left" w:pos="102"/>
+              </w:tabs>
+              <w:rPr>
+                <w:rFonts w:ascii="黑体" w:eastAsia="黑体" w:hAnsi="黑体" w:cs="黑体"/>
+                <w:color w:val="000000" w:themeColor="text1"/>
+                <w:sz w:val="24"/>
+                <w:szCs w:val="24"/>
+                <w:lang w:val="zh-TW" w:eastAsia="zh-TW"/>
+              </w:rPr>
+            </w:pPr>
+            <w:r>
+              <w:rPr>
+                <w:rFonts w:ascii="黑体" w:eastAsia="黑体" w:hAnsi="黑体" w:cs="黑体"/>
+                <w:b/>
+                <w:bCs/>
+                <w:color w:val="000000" w:themeColor="text1"/>
+                <w:sz w:val="24"/>
+                <w:szCs w:val="24"/>
+                <w:lang w:val="en-US" w:eastAsia="zh-CN"/>
+              </w:rPr>
+              <w:t xml:space="preserve">   </w:t>
+            </w:r>
+            <w:r>
+              <w:rPr>
+                <w:rFonts w:ascii="黑体" w:eastAsia="黑体" w:hAnsi="黑体" w:cs="黑体"/>
+                <w:color w:val="000000" w:themeColor="text1"/>
+                <w:sz w:val="24"/>
+                <w:szCs w:val="24"/>
+                <w:lang w:val="en-US" w:eastAsia="zh-CN"/>
+              </w:rPr>
+              <w:t>政策支持</w:t>
+            </w:r>
+            <w:r>
+              <w:rPr>
+                <w:rFonts w:ascii="微软雅黑" w:eastAsia="微软雅黑" w:hAnsi="微软雅黑" w:cs="微软雅黑"/>
+                <w:color w:val="000000" w:themeColor="text1"/>
+                <w:sz w:val="24"/>
+                <w:szCs w:val="24"/>
+                <w:lang w:val="en-US" w:eastAsia="zh-CN"/>
+              </w:rPr>
+              <w:t>: 2013年制定的</w:t>
+            </w:r>
+            <w:r>
+              <w:rPr>
+                <w:rFonts w:ascii="黑体" w:eastAsia="黑体" w:hAnsi="黑体" w:cs="黑体"/>
+                <w:color w:val="000000" w:themeColor="text1"/>
+                <w:sz w:val="24"/>
+                <w:szCs w:val="24"/>
+                <w:lang w:val="zh-TW" w:eastAsia="zh-TW"/>
+              </w:rPr>
+              <w:t>《全国政协十二届一次会议改进会风的措施》</w:t>
+            </w:r>
+            <w:r>
+              <w:rPr>
+                <w:rFonts w:ascii="黑体" w:eastAsia="黑体" w:hAnsi="黑体" w:cs="黑体"/>
+                <w:color w:val="000000" w:themeColor="text1"/>
+                <w:sz w:val="24"/>
+                <w:szCs w:val="24"/>
+                <w:lang w:val="en-US" w:eastAsia="zh-CN"/>
+              </w:rPr>
+              <w:t>规定，</w:t>
+            </w:r>
+            <w:r>
+              <w:rPr>
+                <w:rFonts w:ascii="黑体" w:eastAsia="黑体" w:hAnsi="黑体" w:cs="黑体"/>
+                <w:color w:val="000000" w:themeColor="text1"/>
+                <w:sz w:val="24"/>
+                <w:szCs w:val="24"/>
+                <w:lang w:val="zh-TW" w:eastAsia="zh-TW"/>
+              </w:rPr>
+              <w:t>精简</w:t>
+            </w:r>
+            <w:r>
+              <w:rPr>
+                <w:rFonts w:ascii="黑体" w:eastAsia="黑体" w:hAnsi="黑体" w:cs="黑体"/>
+                <w:color w:val="000000" w:themeColor="text1"/>
+                <w:sz w:val="24"/>
+                <w:szCs w:val="24"/>
+                <w:lang w:val="en-US" w:eastAsia="zh-CN"/>
+              </w:rPr>
+              <w:t>会议纸质</w:t>
+            </w:r>
+            <w:r>
+              <w:rPr>
+                <w:rFonts w:ascii="黑体" w:eastAsia="黑体" w:hAnsi="黑体" w:cs="黑体"/>
+                <w:color w:val="000000" w:themeColor="text1"/>
+                <w:sz w:val="24"/>
+                <w:szCs w:val="24"/>
+                <w:lang w:val="zh-TW" w:eastAsia="zh-TW"/>
+              </w:rPr>
+              <w:t>文件材料，从严控制会议纸质文件的印制和发放</w:t>
+            </w:r>
+            <w:r>
+              <w:rPr>
+                <w:rFonts w:ascii="黑体" w:eastAsia="黑体" w:hAnsi="黑体" w:cs="黑体"/>
+                <w:color w:val="000000" w:themeColor="text1"/>
+                <w:sz w:val="24"/>
+                <w:szCs w:val="24"/>
+                <w:lang w:val="zh-TW" w:eastAsia="zh-CN"/>
+              </w:rPr>
+              <w:t>。</w:t>
+            </w:r>
+            <w:r>
+              <w:rPr>
+                <w:rFonts w:ascii="黑体" w:eastAsia="黑体" w:hAnsi="黑体" w:cs="黑体"/>
+                <w:color w:val="000000" w:themeColor="text1"/>
+                <w:sz w:val="24"/>
+                <w:szCs w:val="24"/>
+                <w:lang w:val="en-US" w:eastAsia="zh-CN"/>
+              </w:rPr>
+              <w:t>而且</w:t>
+            </w:r>
+            <w:r>
+              <w:rPr>
+                <w:rFonts w:ascii="黑体" w:eastAsia="黑体" w:hAnsi="黑体" w:cs="黑体"/>
+                <w:color w:val="000000" w:themeColor="text1"/>
+                <w:sz w:val="24"/>
+                <w:szCs w:val="24"/>
+                <w:lang w:val="zh-TW" w:eastAsia="zh-TW"/>
+              </w:rPr>
+              <w:t>本届全国政协会议将大幅减少会议简报、大会发言报告等纸质印刷品，主要通过委员办公系统平台及官方网站发布。</w:t>
+            </w:r>
+          </w:p>
+          <w:p>
+            <w:pPr>
+              <w:pStyle w:val="A0"/>
+              <w:tabs>
+                <w:tab w:val="left" w:pos="102"/>
+              </w:tabs>
+              <w:rPr>
+                <w:rFonts w:ascii="黑体" w:eastAsia="黑体" w:hAnsi="黑体" w:cs="黑体"/>
+                <w:color w:val="000000" w:themeColor="text1"/>
+                <w:sz w:val="24"/>
+                <w:szCs w:val="24"/>
+                <w:lang w:val="en-US" w:eastAsia="zh-CN"/>
+              </w:rPr>
+            </w:pPr>
+            <w:r>
+              <w:rPr>
+                <w:rFonts w:ascii="黑体" w:eastAsia="黑体" w:hAnsi="黑体" w:cs="黑体"/>
+                <w:color w:val="000000" w:themeColor="text1"/>
+                <w:sz w:val="24"/>
+                <w:szCs w:val="24"/>
+                <w:lang w:val="en-US" w:eastAsia="zh-CN"/>
+              </w:rPr>
+              <w:t xml:space="preserve">    政企以身做则：2013年广东省惠州市某区办公会议时，与往常不同的是，放在参会人员面前的不是纸张文稿，而是小巧精致的平板电脑。与会者只要登录“无纸化会议系统”，通过验证后会议资料就可自动下载。</w:t>
+            </w:r>
+          </w:p>
+          <w:p>
+            <w:pPr>
+              <w:pStyle w:val="A0"/>
               <w:ind w:firstLine="480"/>
               <w:rPr>
+                <w:rFonts w:ascii="黑体" w:eastAsia="黑体" w:hAnsi="黑体" w:cs="黑体"/>
+                <w:sz w:val="24"/>
+                <w:szCs w:val="24"/>
+                <w:lang w:val="zh-TW" w:eastAsia="zh-TW"/>
+              </w:rPr>
+            </w:pPr>
+            <w:r>
+              <w:rPr>
+                <w:rFonts w:ascii="黑体" w:eastAsia="黑体" w:hAnsi="黑体" w:cs="黑体"/>
+                <w:color w:val="000000" w:themeColor="text1"/>
+                <w:sz w:val="24"/>
+                <w:szCs w:val="24"/>
+                <w:lang w:val="en-US" w:eastAsia="zh-CN"/>
+              </w:rPr>
+              <w:t>资源保护：</w:t>
+            </w:r>
+            <w:r>
+              <w:rPr>
+                <w:rFonts w:ascii="黑体" w:eastAsia="黑体" w:hAnsi="黑体" w:cs="黑体"/>
+                <w:sz w:val="24"/>
+                <w:szCs w:val="24"/>
+                <w:lang w:val="zh-TW" w:eastAsia="zh-TW"/>
+              </w:rPr>
+              <w:t>目前，我国乃至全球，各种资源越来越匮乏，节约资源、保护环境，已经成为当前的迫切任务。无纸化办公，使用电子媒介修改文稿，努力减少纸张消耗。节约用纸则是保护森林、保护环境的最好措施 。</w:t>
+            </w:r>
+          </w:p>
+          <w:p>
+            <w:pPr>
+              <w:pStyle w:val="A0"/>
+              <w:ind w:firstLine="480"/>
+              <w:rPr>
+                <w:rFonts w:ascii="黑体" w:eastAsia="黑体" w:hAnsi="黑体" w:cs="黑体"/>
+                <w:color w:val="000000" w:themeColor="text1"/>
+                <w:sz w:val="24"/>
+                <w:szCs w:val="24"/>
+                <w:lang w:val="en-US" w:eastAsia="zh-CN"/>
+              </w:rPr>
+            </w:pPr>
+            <w:r>
+              <w:rPr>
+                <w:rFonts w:ascii="黑体" w:eastAsia="黑体" w:hAnsi="黑体" w:cs="黑体"/>
+                <w:color w:val="000000" w:themeColor="text1"/>
+                <w:sz w:val="24"/>
+                <w:szCs w:val="24"/>
+                <w:lang w:val="en-US" w:eastAsia="zh-CN"/>
+              </w:rPr>
+              <w:t>环保策略推广：自从2003年英国政府提出“低碳经济”这个概念以后，世界各国都纷纷出台了各类关于低碳社会的战略和计划。中国政府为了改变气候环境以及未来的发展，也制定了各个方面的低碳政策体系，正在慢慢地引导各类传统工业向低碳环保经济型工业转型。而无纸化办公无疑是在响应着国家的政策，走在国家带领的发展道路上。</w:t>
+            </w:r>
+          </w:p>
+          <w:p>
+            <w:pPr>
+              <w:pStyle w:val="A0"/>
+              <w:ind w:firstLine="480"/>
+              <w:rPr>
+                <w:rFonts w:ascii="黑体" w:eastAsia="黑体" w:hAnsi="黑体" w:cs="黑体"/>
+                <w:color w:val="000000" w:themeColor="text1"/>
+                <w:sz w:val="24"/>
+                <w:szCs w:val="24"/>
+                <w:lang w:val="en-US" w:eastAsia="zh-CN"/>
+              </w:rPr>
+            </w:pPr>
+            <w:r>
+              <w:rPr>
+                <w:rFonts w:ascii="黑体" w:eastAsia="黑体" w:hAnsi="黑体" w:cs="黑体"/>
+                <w:color w:val="000000" w:themeColor="text1"/>
+                <w:sz w:val="24"/>
+                <w:szCs w:val="24"/>
+                <w:lang w:val="en-US" w:eastAsia="zh-CN"/>
+              </w:rPr>
+              <w:t>事务简化趋势：在这个信息繁杂的时代，事务过程简化是一种解救我们繁忙工作的有效方法。而且</w:t>
+            </w:r>
+            <w:r>
+              <w:rPr>
+                <w:rFonts w:ascii="黑体" w:eastAsia="黑体" w:hAnsi="黑体" w:cs="黑体"/>
+                <w:sz w:val="24"/>
+                <w:szCs w:val="24"/>
+                <w:lang w:val="zh-TW" w:eastAsia="zh-TW"/>
+              </w:rPr>
+              <w:t>系统开发是针对组织单位对提高会议效率和机构精简改革的需求展开的，深入会议的各个流程模块，并且提供全方位的信息化解决方案，并着重于无纸化办公系统的开发设计。</w:t>
+            </w:r>
+            <w:r>
+              <w:rPr>
+                <w:rFonts w:ascii="黑体" w:eastAsia="黑体" w:hAnsi="黑体" w:cs="黑体"/>
+                <w:color w:val="000000" w:themeColor="text1"/>
+                <w:sz w:val="24"/>
+                <w:szCs w:val="24"/>
+                <w:lang w:val="en-US" w:eastAsia="zh-CN"/>
+              </w:rPr>
+              <w:t>因此，无纸化办公系统省去了很多会前准备资料、发放资料等繁琐的工作，也减少了工作人员的安排，而且参会人员不用担心记不住会议的重点信息。</w:t>
+            </w:r>
+          </w:p>
+          <w:p>
+            <w:pPr>
+              <w:pStyle w:val="A0"/>
+              <w:ind w:firstLine="480"/>
+              <w:rPr>
+                <w:rFonts w:ascii="黑体" w:eastAsia="黑体" w:hAnsi="黑体" w:cs="黑体"/>
+                <w:color w:val="000000" w:themeColor="text1"/>
+                <w:sz w:val="24"/>
+                <w:szCs w:val="24"/>
+                <w:lang w:val="en-US" w:eastAsia="zh-CN"/>
+              </w:rPr>
+            </w:pPr>
+            <w:r>
+              <w:rPr>
+                <w:rFonts w:ascii="黑体" w:eastAsia="黑体" w:hAnsi="黑体" w:cs="黑体"/>
+                <w:color w:val="000000" w:themeColor="text1"/>
+                <w:sz w:val="24"/>
+                <w:szCs w:val="24"/>
+                <w:lang w:val="en-US" w:eastAsia="zh-CN"/>
+              </w:rPr>
+              <w:t>文件电子化：会议室设有大屏幕，每个与会者手中都有单独的移动端。每个移动端能独立浏览会议相关文件和批注文件。</w:t>
+            </w:r>
+          </w:p>
+          <w:p>
+            <w:pPr>
+              <w:pStyle w:val="A0"/>
+              <w:ind w:firstLine="480"/>
+              <w:rPr>
+                <w:rFonts w:ascii="黑体" w:eastAsia="黑体" w:hAnsi="黑体" w:cs="黑体"/>
+                <w:color w:val="000000" w:themeColor="text1"/>
+                <w:sz w:val="24"/>
+                <w:szCs w:val="24"/>
+                <w:lang w:val="en-US" w:eastAsia="zh-CN"/>
+              </w:rPr>
+            </w:pPr>
+            <w:r>
+              <w:rPr>
+                <w:rFonts w:ascii="黑体" w:eastAsia="黑体" w:hAnsi="黑体" w:cs="黑体"/>
+                <w:color w:val="000000" w:themeColor="text1"/>
+                <w:sz w:val="24"/>
+                <w:szCs w:val="24"/>
+                <w:lang w:val="en-US" w:eastAsia="zh-CN"/>
+              </w:rPr>
+              <w:t>会议智能化：现在国家政策正在大力支持实现对会议管理，会议安全，会议流程，会议决策智能化。</w:t>
+            </w:r>
+          </w:p>
+          <w:p>
+            <w:pPr>
+              <w:pStyle w:val="A0"/>
+              <w:ind w:firstLine="480"/>
+              <w:rPr>
+                <w:rFonts w:ascii="微软雅黑" w:eastAsia="微软雅黑" w:hAnsi="微软雅黑" w:cs="微软雅黑"/>
+                <w:color w:val="000000" w:themeColor="text1"/>
+                <w:shd w:val="clear" w:color="auto" w:fill="FFFFFF"/>
+                <w:lang w:val="en-US" w:eastAsia="zh-CN"/>
+              </w:rPr>
+            </w:pPr>
+            <w:r>
+              <w:rPr>
+                <w:rFonts w:ascii="黑体" w:eastAsia="黑体" w:hAnsi="黑体" w:cs="黑体"/>
+                <w:color w:val="000000" w:themeColor="text1"/>
+                <w:sz w:val="24"/>
+                <w:szCs w:val="24"/>
+                <w:lang w:val="en-US" w:eastAsia="zh-CN"/>
+              </w:rPr>
+              <w:t>会议移动化：与会者可以通过智能手机端在会前、会中或者会后浏览会议相关的文档，会议时间，会议议题，会议记录等会议相关信息。</w:t>
+            </w:r>
+          </w:p>
+          <w:p>
+            <w:pPr>
+              <w:pStyle w:val="A0"/>
+              <w:ind w:firstLine="480"/>
+              <w:rPr>
+                <w:rFonts w:ascii="黑体" w:eastAsia="黑体" w:hAnsi="黑体" w:cs="黑体"/>
+                <w:color w:val="000000" w:themeColor="text1"/>
+                <w:sz w:val="24"/>
+                <w:szCs w:val="24"/>
+                <w:lang w:val="en-US" w:eastAsia="zh-CN"/>
+              </w:rPr>
+            </w:pPr>
+            <w:r>
+              <w:rPr>
+                <w:rFonts w:ascii="黑体" w:eastAsia="黑体" w:hAnsi="黑体" w:cs="黑体"/>
+                <w:color w:val="000000" w:themeColor="text1"/>
+                <w:sz w:val="24"/>
+                <w:szCs w:val="24"/>
+                <w:lang w:val="en-US" w:eastAsia="zh-CN"/>
+              </w:rPr>
+              <w:t>所以，现在的资源短缺和环境的恶化、社会追求高效率的工作精神、办公人员的工作要求简而高效等众多因素将会引导无纸化办公走向新世纪，无纸化办公也将会是会议形式的一大变革。</w:t>
+            </w:r>
+          </w:p>
+          <w:p>
+            <w:pPr>
+              <w:pStyle w:val="A0"/>
+              <w:ind w:firstLine="480"/>
+              <w:rPr>
                 <w:rFonts w:ascii="黑体" w:eastAsia="黑体" w:hAnsi="黑体" w:cs="黑体" w:hint="default"/>
                 <w:sz w:val="24"/>
                 <w:szCs w:val="24"/>
                 <w:lang w:val="en-US"/>
               </w:rPr>
             </w:pPr>
-            <w:r>
-              <w:rPr>
-                <w:rFonts w:ascii="黑体" w:eastAsia="黑体" w:hAnsi="黑体" w:cs="黑体"/>
-                <w:sz w:val="24"/>
-                <w:szCs w:val="24"/>
-                <w:lang w:val="zh-TW" w:eastAsia="zh-TW"/>
-              </w:rPr>
-              <w:t>在网络应用日益普及的今天，采用无纸化办公不仅可以实现资源共享，提高办公效率，而且也可以使工作人员的办公更加轻松自如，同时也节减了许多不必要的开支目前，我国乃至全球，各种资源越来越匮乏，节约资源、保护环境，已经成为当前的迫切任务。</w:t>
-            </w:r>
-            <w:r>
-              <w:rPr>
-                <w:rFonts w:ascii="黑体" w:eastAsia="黑体" w:hAnsi="黑体" w:cs="黑体"/>
-                <w:sz w:val="24"/>
-                <w:szCs w:val="24"/>
-                <w:lang w:val="zh-TW" w:eastAsia="zh-TW"/>
-              </w:rPr>
-              <w:lastRenderedPageBreak/>
-              <w:t>无纸化办公，使用电子媒介修改文稿，努力减少纸张消耗。节约用纸则是保护森林、保护环境的最好措施 。系统开发是针对组织单位对提高会议效率和机构精简改革的需求展开的，深入会议的各个流程模块，并且提供全方位的信息化解决方案，并着重于无纸化办公系统的开发设计。</w:t>
-            </w:r>
           </w:p>
           <w:p>
             <w:pPr>
@@ -4825,21 +5551,195 @@
               <w:pStyle w:val="A0"/>
               <w:ind w:firstLine="480"/>
               <w:rPr>
+                <w:rFonts w:ascii="黑体" w:eastAsia="黑体" w:hAnsi="黑体" w:cs="黑体"/>
+                <w:sz w:val="24"/>
+                <w:szCs w:val="24"/>
+                <w:lang w:val="zh-TW" w:eastAsia="zh-TW"/>
+              </w:rPr>
+            </w:pPr>
+            <w:r>
+              <w:rPr>
+                <w:rFonts w:ascii="黑体" w:eastAsia="黑体" w:hAnsi="黑体" w:cs="黑体"/>
+                <w:sz w:val="24"/>
+                <w:szCs w:val="24"/>
+                <w:lang w:val="zh-TW" w:eastAsia="zh-TW"/>
+              </w:rPr>
+              <w:t>从身边的问题解决出发，经过严密的市场调研以及深入现实生</w:t>
+            </w:r>
+            <w:r>
+              <w:rPr>
+                <w:rFonts w:ascii="黑体" w:eastAsia="黑体" w:hAnsi="黑体" w:cs="黑体"/>
+                <w:sz w:val="24"/>
+                <w:szCs w:val="24"/>
+                <w:lang w:val="zh-TW" w:eastAsia="zh-TW"/>
+              </w:rPr>
+              <w:lastRenderedPageBreak/>
+              <w:t>活中的各个会议过程，我们设计的这款基于无纸化办公的信息化会议管理系统，严格按照市场的需求，为市场需求提供完美的解决方案。彻底实现传统会议的变革。随着全球步入信息化时代，计算机技术、通信技术和多媒体技术的飞速发展，人们对了解事物、交换信息的要求已经从纸、笔、书本、话音等发展到通过声光电信号等各种方式更准确、更快捷、更丰富地表达出来。在此需求的推动下，基于会议系统的信息化管理必须得到研究进展，实现会议系统的信息化管理。</w:t>
+            </w:r>
+          </w:p>
+          <w:p>
+            <w:pPr>
+              <w:pStyle w:val="A0"/>
+              <w:ind w:firstLine="480"/>
+              <w:rPr>
+                <w:rFonts w:ascii="黑体" w:eastAsia="黑体" w:hAnsi="黑体" w:cs="黑体"/>
+                <w:color w:val="000000" w:themeColor="text1"/>
+                <w:sz w:val="24"/>
+                <w:szCs w:val="24"/>
+                <w:lang w:val="en-US" w:eastAsia="zh-CN"/>
+              </w:rPr>
+            </w:pPr>
+            <w:r>
+              <w:rPr>
+                <w:rFonts w:ascii="黑体" w:eastAsia="黑体" w:hAnsi="黑体" w:cs="黑体"/>
+                <w:color w:val="000000" w:themeColor="text1"/>
+                <w:sz w:val="24"/>
+                <w:szCs w:val="24"/>
+                <w:lang w:val="en-US" w:eastAsia="zh-CN"/>
+              </w:rPr>
+              <w:t>所谓会议是</w:t>
+            </w:r>
+            <w:r>
+              <w:rPr>
+                <w:rFonts w:ascii="黑体" w:eastAsia="黑体" w:hAnsi="黑体" w:cs="黑体"/>
+                <w:color w:val="000000" w:themeColor="text1"/>
+                <w:sz w:val="24"/>
+                <w:szCs w:val="24"/>
+                <w:lang w:val="zh-TW" w:eastAsia="zh-TW"/>
+              </w:rPr>
+              <w:t>有组织、有目的的言语沟通活动方式</w:t>
+            </w:r>
+            <w:r>
+              <w:rPr>
+                <w:rFonts w:ascii="黑体" w:eastAsia="黑体" w:hAnsi="黑体" w:cs="黑体"/>
+                <w:color w:val="000000" w:themeColor="text1"/>
+                <w:sz w:val="24"/>
+                <w:szCs w:val="24"/>
+                <w:lang w:val="zh-TW" w:eastAsia="zh-CN"/>
+              </w:rPr>
+              <w:t>，</w:t>
+            </w:r>
+            <w:r>
+              <w:rPr>
+                <w:rFonts w:ascii="黑体" w:eastAsia="黑体" w:hAnsi="黑体" w:cs="黑体"/>
+                <w:color w:val="000000" w:themeColor="text1"/>
+                <w:sz w:val="24"/>
+                <w:szCs w:val="24"/>
+                <w:lang w:val="en-US" w:eastAsia="zh-CN"/>
+              </w:rPr>
+              <w:t>传达重要信息的渠道</w:t>
+            </w:r>
+            <w:r>
+              <w:rPr>
+                <w:rFonts w:ascii="黑体" w:eastAsia="黑体" w:hAnsi="黑体" w:cs="黑体"/>
+                <w:color w:val="000000" w:themeColor="text1"/>
+                <w:sz w:val="24"/>
+                <w:szCs w:val="24"/>
+                <w:lang w:val="zh-TW" w:eastAsia="zh-TW"/>
+              </w:rPr>
+              <w:t>，是围绕一定目的进行的、有控制的集会，有关人士聚集在一起，围绕一个主题发言、插话、提问、答疑、讨论，通过语言相互交流信息，表达意见，讨论问题，解决问题。</w:t>
+            </w:r>
+            <w:r>
+              <w:rPr>
+                <w:rFonts w:ascii="黑体" w:eastAsia="黑体" w:hAnsi="黑体" w:cs="黑体"/>
+                <w:color w:val="000000" w:themeColor="text1"/>
+                <w:sz w:val="24"/>
+                <w:szCs w:val="24"/>
+                <w:lang w:val="en-US" w:eastAsia="zh-CN"/>
+              </w:rPr>
+              <w:t>如果是没有效率的传统会议根本就没有必要召开。若要凸显会议的高效性，就必须对信息进行高效的整合和管理，那传统的信息管理方式就必须被撇弃。</w:t>
+            </w:r>
+          </w:p>
+          <w:p>
+            <w:pPr>
+              <w:pStyle w:val="A0"/>
+              <w:ind w:firstLine="480"/>
+              <w:rPr>
+                <w:rFonts w:ascii="黑体" w:eastAsia="黑体" w:hAnsi="黑体" w:cs="黑体"/>
+                <w:color w:val="000000" w:themeColor="text1"/>
+                <w:sz w:val="24"/>
+                <w:szCs w:val="24"/>
+                <w:lang w:val="zh-TW" w:eastAsia="zh-TW"/>
+              </w:rPr>
+            </w:pPr>
+            <w:r>
+              <w:rPr>
+                <w:rFonts w:ascii="黑体" w:eastAsia="黑体" w:hAnsi="黑体" w:cs="黑体"/>
+                <w:color w:val="000000" w:themeColor="text1"/>
+                <w:sz w:val="24"/>
+                <w:szCs w:val="24"/>
+                <w:lang w:val="en-US" w:eastAsia="zh-CN"/>
+              </w:rPr>
+              <w:t>无纸化会议系统则</w:t>
+            </w:r>
+            <w:r>
+              <w:rPr>
+                <w:rFonts w:ascii="黑体" w:eastAsia="黑体" w:hAnsi="黑体" w:cs="黑体"/>
+                <w:color w:val="000000" w:themeColor="text1"/>
+                <w:sz w:val="24"/>
+                <w:szCs w:val="24"/>
+                <w:lang w:val="zh-TW" w:eastAsia="zh-TW"/>
+              </w:rPr>
+              <w:t>从身边的问题解决出发，经过严密的市场调研以及深入现实生活中的各个会议过程，我们设计的这款基于无纸化办公的信息化会议管理系统，严格按照市场的需求，为市场需求提供完美的解决方案。彻底实现传统会议的变革。</w:t>
+            </w:r>
+          </w:p>
+          <w:p>
+            <w:pPr>
+              <w:pStyle w:val="A0"/>
+              <w:ind w:firstLine="480"/>
+              <w:rPr>
+                <w:rFonts w:ascii="黑体" w:eastAsia="黑体" w:hAnsi="黑体" w:cs="黑体"/>
+                <w:color w:val="000000" w:themeColor="text1"/>
+                <w:sz w:val="24"/>
+                <w:szCs w:val="24"/>
+                <w:lang w:val="en-US" w:eastAsia="zh-CN"/>
+              </w:rPr>
+            </w:pPr>
+            <w:r>
+              <w:rPr>
+                <w:rFonts w:ascii="黑体" w:eastAsia="黑体" w:hAnsi="黑体" w:cs="黑体"/>
+                <w:color w:val="000000" w:themeColor="text1"/>
+                <w:sz w:val="24"/>
+                <w:szCs w:val="24"/>
+                <w:lang w:val="en-US" w:eastAsia="zh-CN"/>
+              </w:rPr>
+              <w:t>无纸化办公的信息管理系统是使用现代通讯技术、音频技术、视频技术、软件技术，通过文件的电子交换实现会议的无纸化。其特征是：文件传输网络化，文件显示电子化，文件编辑智能化，文件输入输出可控化。</w:t>
+            </w:r>
+          </w:p>
+          <w:p>
+            <w:pPr>
+              <w:pStyle w:val="A0"/>
+              <w:ind w:firstLine="480"/>
+              <w:rPr>
+                <w:rFonts w:ascii="黑体" w:eastAsia="黑体" w:hAnsi="黑体" w:cs="黑体"/>
+                <w:color w:val="000000" w:themeColor="text1"/>
+                <w:sz w:val="24"/>
+                <w:szCs w:val="24"/>
+                <w:lang w:val="en-US" w:eastAsia="zh-CN"/>
+              </w:rPr>
+            </w:pPr>
+            <w:r>
+              <w:rPr>
+                <w:rFonts w:ascii="黑体" w:eastAsia="黑体" w:hAnsi="黑体" w:cs="黑体"/>
+                <w:color w:val="000000" w:themeColor="text1"/>
+                <w:sz w:val="24"/>
+                <w:szCs w:val="24"/>
+                <w:lang w:val="en-US" w:eastAsia="zh-CN"/>
+              </w:rPr>
+              <w:t>无纸化会议系统不但可以简化会议工作，保存会议具体内容，还可以很方便地记录和浏览参会人员参与投票的结果，带动人员的互动性，做到公平、公开、公正，而且使用无纸化会议系统的用户可以生成个人资料的二维码，便于参与者的交际圈的扩展。此外，无纸化会议系统还可以循环利用，减少类似纸张的浪费，而且会议的重要信息不会像传统会议一样，随着纸张把重要的信息泄露出去，其保密性有了大大的提高。如此有条不絮的信息管理系统，不但简便地帮助我们整合和储存了有效的信息，而且用户使用的时候只需轻轻地用手点击屏幕就行了。</w:t>
+            </w:r>
+          </w:p>
+          <w:p>
+            <w:pPr>
+              <w:pStyle w:val="A0"/>
+              <w:ind w:firstLine="480"/>
+              <w:rPr>
                 <w:rFonts w:ascii="黑体" w:eastAsia="黑体" w:hAnsi="黑体" w:cs="黑体" w:hint="default"/>
                 <w:sz w:val="24"/>
                 <w:szCs w:val="24"/>
                 <w:lang w:val="en-US"/>
               </w:rPr>
             </w:pPr>
-            <w:r>
-              <w:rPr>
-                <w:rFonts w:ascii="黑体" w:eastAsia="黑体" w:hAnsi="黑体" w:cs="黑体"/>
-                <w:sz w:val="24"/>
-                <w:szCs w:val="24"/>
-                <w:lang w:val="zh-TW" w:eastAsia="zh-TW"/>
-              </w:rPr>
-              <w:t>从身边的问题解决出发，经过严密的市场调研以及深入现实生活中的各个会议过程，我们设计的这款基于无纸化办公的信息化会议管理系统，严格按照市场的需求，为市场需求提供完美的解决方案。彻底实现传统会议的变革。随着全球步入信息化时代，计算机技术、通信技术和多媒体技术的飞速发展，人们对了解事物、交换信息的要求已经从纸、笔、书本、话音等发展到通过声光电信号等各种方式更准确、更快捷、更丰富地表达出来。在此需求的推动下，基于会议系统的信息化管理必须得到研究进展，实现会议系统的信息化管理。</w:t>
-            </w:r>
           </w:p>
           <w:p>
             <w:pPr>
@@ -4942,6 +5842,7 @@
                 <w:szCs w:val="24"/>
                 <w:lang w:val="en-US"/>
               </w:rPr>
+              <w:lastRenderedPageBreak/>
               <w:t xml:space="preserve">     </w:t>
             </w:r>
             <w:r>
@@ -5194,7 +6095,6 @@
                 <w:szCs w:val="24"/>
                 <w:lang w:val="en-US"/>
               </w:rPr>
-              <w:lastRenderedPageBreak/>
               <w:t xml:space="preserve">              </w:t>
             </w:r>
             <w:r>
@@ -5274,6 +6174,7 @@
                 <w:szCs w:val="24"/>
                 <w:lang w:val="en-US"/>
               </w:rPr>
+              <w:lastRenderedPageBreak/>
               <w:t xml:space="preserve">             </w:t>
             </w:r>
             <w:r>
@@ -5377,7 +6278,6 @@
                 <w:szCs w:val="24"/>
                 <w:lang w:val="en-US"/>
               </w:rPr>
-              <w:lastRenderedPageBreak/>
               <w:t xml:space="preserve">                     </w:t>
             </w:r>
             <w:r>
@@ -5610,6 +6510,7 @@
                 <w:noProof/>
                 <w:lang w:val="en-US" w:eastAsia="zh-CN"/>
               </w:rPr>
+              <w:lastRenderedPageBreak/>
               <w:drawing>
                 <wp:inline distT="0" distB="0" distL="0" distR="0" wp14:anchorId="602C4E48" wp14:editId="1EC40709">
                   <wp:extent cx="3900876" cy="1873896"/>
@@ -5809,17 +6710,7 @@
                 <w:szCs w:val="24"/>
                 <w:lang w:val="zh-TW" w:eastAsia="zh-TW"/>
               </w:rPr>
-              <w:t>通过二维码，参会人员实行签到以及加入会议，会议过程通过</w:t>
-            </w:r>
-            <w:r>
-              <w:rPr>
-                <w:rFonts w:ascii="黑体" w:eastAsia="黑体" w:hAnsi="黑体" w:cs="黑体"/>
-                <w:sz w:val="24"/>
-                <w:szCs w:val="24"/>
-                <w:lang w:val="zh-TW" w:eastAsia="zh-TW"/>
-              </w:rPr>
-              <w:lastRenderedPageBreak/>
-              <w:t>二维码扫描添加好友，适用于大型会议或者团队初次会议期间的互相认识，以及人脉拓展。功能界面</w:t>
+              <w:t>通过二维码，参会人员实行签到以及加入会议，会议过程通过二维码扫描添加好友，适用于大型会议或者团队初次会议期间的互相认识，以及人脉拓展。功能界面</w:t>
             </w:r>
             <w:r>
               <w:rPr>
@@ -6008,6 +6899,7 @@
                 <w:szCs w:val="24"/>
                 <w:lang w:val="en-US" w:eastAsia="zh-CN"/>
               </w:rPr>
+              <w:lastRenderedPageBreak/>
               <w:drawing>
                 <wp:inline distT="0" distB="0" distL="0" distR="0" wp14:anchorId="3550E8F2" wp14:editId="7C05569D">
                   <wp:extent cx="1835786" cy="3265805"/>
@@ -6233,7 +7125,6 @@
                 <w:szCs w:val="24"/>
                 <w:lang w:val="en-US"/>
               </w:rPr>
-              <w:lastRenderedPageBreak/>
               <w:t xml:space="preserve">             </w:t>
             </w:r>
             <w:r>
@@ -6363,7 +7254,17 @@
                 <w:szCs w:val="24"/>
                 <w:lang w:val="zh-TW" w:eastAsia="zh-TW"/>
               </w:rPr>
-              <w:t>无纸化解决方案，系统提供文件上传下载，用户可以通过手机查看由会议发起方提供的文档资料，解决开会过程中的资料派发不到位，资源浪费等的情况。</w:t>
+              <w:t>无纸化解决方案，系统提供文件上传下载，用户可以通过手机</w:t>
+            </w:r>
+            <w:r>
+              <w:rPr>
+                <w:rFonts w:ascii="黑体" w:eastAsia="黑体" w:hAnsi="黑体" w:cs="黑体"/>
+                <w:sz w:val="24"/>
+                <w:szCs w:val="24"/>
+                <w:lang w:val="zh-TW" w:eastAsia="zh-TW"/>
+              </w:rPr>
+              <w:lastRenderedPageBreak/>
+              <w:t>查看由会议发起方提供的文档资料，解决开会过程中的资料派发不到位，资源浪费等的情况。</w:t>
             </w:r>
             <w:r>
               <w:rPr>
@@ -6603,17 +7504,7 @@
                 <w:szCs w:val="24"/>
                 <w:lang w:val="zh-TW" w:eastAsia="zh-TW"/>
               </w:rPr>
-              <w:t>会议过程中的投票、讨论、调查、抽奖等一系列功能有效缩减会议过程中的繁琐流程，针对不同的用户需求，会议的工作人员可</w:t>
-            </w:r>
-            <w:r>
-              <w:rPr>
-                <w:rFonts w:ascii="黑体" w:eastAsia="黑体" w:hAnsi="黑体" w:cs="黑体"/>
-                <w:sz w:val="24"/>
-                <w:szCs w:val="24"/>
-                <w:lang w:val="zh-TW" w:eastAsia="zh-TW"/>
-              </w:rPr>
-              <w:lastRenderedPageBreak/>
-              <w:t>以采用不同的功能模块。后期将会添加更多有针对性的功能，比如校园讲座录入学分签到的功能等。</w:t>
+              <w:t>会议过程中的投票、讨论、调查、抽奖等一系列功能有效缩减会议过程中的繁琐流程，针对不同的用户需求，会议的工作人员可以采用不同的功能模块。后期将会添加更多有针对性的功能，比如校园讲座录入学分签到的功能等。</w:t>
             </w:r>
             <w:r>
               <w:rPr>
@@ -7176,7 +8067,6 @@
                 <w:szCs w:val="24"/>
                 <w:lang w:val="en-US"/>
               </w:rPr>
-              <w:lastRenderedPageBreak/>
               <w:t xml:space="preserve">   </w:t>
             </w:r>
             <w:r>
@@ -7384,6 +8274,7 @@
                 <w:szCs w:val="24"/>
                 <w:lang w:val="zh-TW" w:eastAsia="zh-TW"/>
               </w:rPr>
+              <w:lastRenderedPageBreak/>
               <w:t>打造互动圈子</w:t>
             </w:r>
           </w:p>
@@ -8080,7 +8971,6 @@
                 <w:szCs w:val="24"/>
                 <w:lang w:val="en-US"/>
               </w:rPr>
-              <w:lastRenderedPageBreak/>
               <w:t xml:space="preserve">    3</w:t>
             </w:r>
             <w:r>
@@ -8187,6 +9077,7 @@
                 <w:noProof/>
                 <w:lang w:val="en-US" w:eastAsia="zh-CN"/>
               </w:rPr>
+              <w:lastRenderedPageBreak/>
               <w:drawing>
                 <wp:inline distT="0" distB="0" distL="0" distR="0" wp14:anchorId="5DEE77E5" wp14:editId="207A831B">
                   <wp:extent cx="4434888" cy="3646352"/>
@@ -8315,7 +9206,7 @@
           </w:p>
           <w:p>
             <w:pPr>
-              <w:pStyle w:val="a8"/>
+              <w:pStyle w:val="a9"/>
               <w:rPr>
                 <w:rFonts w:ascii="黑体" w:eastAsia="黑体" w:hAnsi="黑体" w:cs="黑体"/>
                 <w:kern w:val="2"/>
@@ -8339,7 +9230,7 @@
           </w:p>
           <w:p>
             <w:pPr>
-              <w:pStyle w:val="a8"/>
+              <w:pStyle w:val="a9"/>
               <w:rPr>
                 <w:rFonts w:ascii="黑体" w:eastAsia="黑体" w:hAnsi="黑体" w:cs="黑体"/>
                 <w:kern w:val="2"/>
@@ -8378,7 +9269,7 @@
           </w:p>
           <w:p>
             <w:pPr>
-              <w:pStyle w:val="a8"/>
+              <w:pStyle w:val="a9"/>
               <w:rPr>
                 <w:rFonts w:ascii="黑体" w:eastAsia="黑体" w:hAnsi="黑体" w:cs="黑体"/>
                 <w:kern w:val="2"/>
@@ -8441,7 +9332,7 @@
           </w:p>
           <w:p>
             <w:pPr>
-              <w:pStyle w:val="a8"/>
+              <w:pStyle w:val="a9"/>
               <w:rPr>
                 <w:rFonts w:ascii="黑体" w:eastAsia="黑体" w:hAnsi="黑体" w:cs="黑体"/>
                 <w:kern w:val="2"/>
@@ -8458,7 +9349,7 @@
           </w:p>
           <w:p>
             <w:pPr>
-              <w:pStyle w:val="a8"/>
+              <w:pStyle w:val="a9"/>
               <w:rPr>
                 <w:rFonts w:ascii="黑体" w:eastAsia="黑体" w:hAnsi="黑体" w:cs="黑体"/>
                 <w:kern w:val="2"/>
@@ -8482,7 +9373,7 @@
           </w:p>
           <w:p>
             <w:pPr>
-              <w:pStyle w:val="a8"/>
+              <w:pStyle w:val="a9"/>
               <w:rPr>
                 <w:rFonts w:ascii="黑体" w:eastAsia="黑体" w:hAnsi="黑体" w:cs="黑体"/>
                 <w:kern w:val="2"/>
@@ -8506,7 +9397,7 @@
           </w:p>
           <w:p>
             <w:pPr>
-              <w:pStyle w:val="a8"/>
+              <w:pStyle w:val="a9"/>
               <w:rPr>
                 <w:rFonts w:ascii="黑体" w:eastAsia="黑体" w:hAnsi="黑体" w:cs="黑体"/>
                 <w:kern w:val="2"/>
@@ -8517,7 +9408,6 @@
                 <w:rFonts w:ascii="黑体" w:eastAsia="黑体" w:hAnsi="黑体" w:cs="黑体"/>
                 <w:kern w:val="2"/>
               </w:rPr>
-              <w:lastRenderedPageBreak/>
               <w:t xml:space="preserve">C. </w:t>
             </w:r>
             <w:r>
@@ -8881,12 +9771,22 @@
                 <w:szCs w:val="24"/>
                 <w:lang w:val="zh-TW" w:eastAsia="zh-TW"/>
               </w:rPr>
-              <w:t>）能力。</w:t>
-            </w:r>
-          </w:p>
-          <w:p>
-            <w:pPr>
-              <w:pStyle w:val="a8"/>
+              <w:t>）能</w:t>
+            </w:r>
+            <w:r>
+              <w:rPr>
+                <w:rFonts w:ascii="黑体" w:eastAsia="黑体" w:hAnsi="黑体" w:cs="黑体"/>
+                <w:sz w:val="24"/>
+                <w:szCs w:val="24"/>
+                <w:lang w:val="zh-TW" w:eastAsia="zh-TW"/>
+              </w:rPr>
+              <w:lastRenderedPageBreak/>
+              <w:t>力。</w:t>
+            </w:r>
+          </w:p>
+          <w:p>
+            <w:pPr>
+              <w:pStyle w:val="a9"/>
               <w:rPr>
                 <w:rFonts w:ascii="黑体" w:eastAsia="黑体" w:hAnsi="黑体" w:cs="黑体"/>
                 <w:kern w:val="2"/>
@@ -10866,6 +11766,7 @@
                 <w:rFonts w:ascii="黑体" w:eastAsia="黑体" w:hAnsi="黑体" w:cs="黑体"/>
                 <w:b/>
                 <w:bCs/>
+                <w:color w:val="000000" w:themeColor="text1"/>
                 <w:sz w:val="24"/>
                 <w:szCs w:val="24"/>
               </w:rPr>
@@ -10878,18 +11779,328 @@
                 <w:sz w:val="24"/>
                 <w:szCs w:val="24"/>
               </w:rPr>
-              <w:t xml:space="preserve">    1</w:t>
+              <w:t xml:space="preserve">   </w:t>
             </w:r>
             <w:r>
               <w:rPr>
                 <w:rFonts w:ascii="黑体" w:eastAsia="黑体" w:hAnsi="黑体" w:cs="黑体"/>
                 <w:b/>
                 <w:bCs/>
+                <w:color w:val="000000" w:themeColor="text1"/>
+                <w:sz w:val="24"/>
+                <w:szCs w:val="24"/>
+              </w:rPr>
+              <w:t xml:space="preserve"> 1</w:t>
+            </w:r>
+            <w:r>
+              <w:rPr>
+                <w:rFonts w:ascii="黑体" w:eastAsia="黑体" w:hAnsi="黑体" w:cs="黑体"/>
+                <w:b/>
+                <w:bCs/>
+                <w:color w:val="000000" w:themeColor="text1"/>
                 <w:sz w:val="24"/>
                 <w:szCs w:val="24"/>
                 <w:lang w:val="zh-TW" w:eastAsia="zh-TW"/>
               </w:rPr>
               <w:t>、良好的外部环境</w:t>
+            </w:r>
+          </w:p>
+          <w:p>
+            <w:pPr>
+              <w:pStyle w:val="11"/>
+              <w:spacing w:line="360" w:lineRule="exact"/>
+              <w:ind w:left="0" w:firstLine="0"/>
+              <w:rPr>
+                <w:rFonts w:ascii="黑体" w:eastAsia="黑体" w:hAnsi="黑体" w:cs="黑体" w:hint="eastAsia"/>
+                <w:color w:val="000000" w:themeColor="text1"/>
+                <w:sz w:val="24"/>
+                <w:szCs w:val="24"/>
+                <w:lang w:val="zh-TW" w:eastAsia="zh-TW"/>
+              </w:rPr>
+            </w:pPr>
+            <w:r>
+              <w:rPr>
+                <w:rFonts w:ascii="黑体" w:eastAsia="黑体" w:hAnsi="黑体" w:cs="黑体"/>
+                <w:color w:val="000000" w:themeColor="text1"/>
+                <w:sz w:val="24"/>
+                <w:szCs w:val="24"/>
+                <w:lang w:val="zh-TW" w:eastAsia="zh-TW"/>
+              </w:rPr>
+              <w:t xml:space="preserve">    </w:t>
+            </w:r>
+            <w:r>
+              <w:rPr>
+                <w:rFonts w:ascii="黑体" w:eastAsia="黑体" w:hAnsi="黑体" w:cs="黑体" w:hint="eastAsia"/>
+                <w:color w:val="000000" w:themeColor="text1"/>
+                <w:sz w:val="24"/>
+                <w:szCs w:val="24"/>
+              </w:rPr>
+              <w:t>自从习主席上台以来，大整政府、社会风气，</w:t>
+            </w:r>
+            <w:r>
+              <w:rPr>
+                <w:rFonts w:ascii="黑体" w:eastAsia="黑体" w:hAnsi="黑体" w:cs="黑体" w:hint="eastAsia"/>
+                <w:color w:val="000000" w:themeColor="text1"/>
+                <w:sz w:val="24"/>
+                <w:szCs w:val="24"/>
+                <w:lang w:val="zh-TW" w:eastAsia="zh-TW"/>
+              </w:rPr>
+              <w:t>弘扬中华民族勤俭节约的优秀传统，大力宣传节约光荣、浪费可耻的思想观念，努力使厉行节约、反对浪费在全社会蔚然成风。</w:t>
+            </w:r>
+            <w:r>
+              <w:rPr>
+                <w:rFonts w:ascii="黑体" w:eastAsia="黑体" w:hAnsi="黑体" w:cs="黑体" w:hint="eastAsia"/>
+                <w:color w:val="000000" w:themeColor="text1"/>
+                <w:sz w:val="24"/>
+                <w:szCs w:val="24"/>
+              </w:rPr>
+              <w:t>可持续循环利用的资</w:t>
+            </w:r>
+            <w:r>
+              <w:rPr>
+                <w:rFonts w:ascii="黑体" w:eastAsia="黑体" w:hAnsi="黑体" w:cs="黑体" w:hint="eastAsia"/>
+                <w:color w:val="000000" w:themeColor="text1"/>
+                <w:sz w:val="24"/>
+                <w:szCs w:val="24"/>
+              </w:rPr>
+              <w:lastRenderedPageBreak/>
+              <w:t>源正在被逐步研发，而无纸化办公信息管理正是迎合了这个理念。</w:t>
+            </w:r>
+            <w:r>
+              <w:rPr>
+                <w:rFonts w:ascii="黑体" w:eastAsia="黑体" w:hAnsi="黑体" w:cs="黑体"/>
+                <w:color w:val="000000" w:themeColor="text1"/>
+                <w:sz w:val="24"/>
+                <w:szCs w:val="24"/>
+                <w:lang w:val="zh-TW" w:eastAsia="zh-TW"/>
+              </w:rPr>
+              <w:t xml:space="preserve"> </w:t>
+            </w:r>
+            <w:r>
+              <w:rPr>
+                <w:rFonts w:ascii="黑体" w:eastAsia="黑体" w:hAnsi="黑体" w:cs="黑体" w:hint="eastAsia"/>
+                <w:color w:val="000000" w:themeColor="text1"/>
+                <w:sz w:val="24"/>
+                <w:szCs w:val="24"/>
+              </w:rPr>
+              <w:t>而且自从在</w:t>
+            </w:r>
+            <w:r>
+              <w:rPr>
+                <w:rFonts w:ascii="黑体" w:eastAsia="黑体" w:hAnsi="黑体" w:cs="黑体"/>
+                <w:color w:val="000000" w:themeColor="text1"/>
+                <w:sz w:val="24"/>
+                <w:szCs w:val="24"/>
+                <w:lang w:val="zh-TW" w:eastAsia="zh-TW"/>
+              </w:rPr>
+              <w:t>第十二届全国人民代表大会</w:t>
+            </w:r>
+            <w:r>
+              <w:rPr>
+                <w:rFonts w:ascii="黑体" w:eastAsia="黑体" w:hAnsi="黑体" w:cs="黑体" w:hint="eastAsia"/>
+                <w:color w:val="000000" w:themeColor="text1"/>
+                <w:sz w:val="24"/>
+                <w:szCs w:val="24"/>
+              </w:rPr>
+              <w:t>公布</w:t>
+            </w:r>
+            <w:r>
+              <w:rPr>
+                <w:rFonts w:ascii="黑体" w:eastAsia="黑体" w:hAnsi="黑体" w:cs="黑体"/>
+                <w:color w:val="000000" w:themeColor="text1"/>
+                <w:sz w:val="24"/>
+                <w:szCs w:val="24"/>
+                <w:lang w:val="zh-TW" w:eastAsia="zh-TW"/>
+              </w:rPr>
+              <w:t>无纸化办公措施可节省会议支出200万元人民币</w:t>
+            </w:r>
+            <w:r>
+              <w:rPr>
+                <w:rFonts w:ascii="黑体" w:eastAsia="黑体" w:hAnsi="黑体" w:cs="黑体" w:hint="eastAsia"/>
+                <w:color w:val="000000" w:themeColor="text1"/>
+                <w:sz w:val="24"/>
+                <w:szCs w:val="24"/>
+              </w:rPr>
+              <w:t>后，</w:t>
+            </w:r>
+            <w:r>
+              <w:rPr>
+                <w:rFonts w:ascii="黑体" w:eastAsia="黑体" w:hAnsi="黑体" w:cs="黑体"/>
+                <w:color w:val="000000" w:themeColor="text1"/>
+                <w:sz w:val="24"/>
+                <w:szCs w:val="24"/>
+                <w:lang w:val="zh-TW" w:eastAsia="zh-TW"/>
+              </w:rPr>
+              <w:t>无纸化办公已经日益得到国家各个层面的重视，无纸化</w:t>
+            </w:r>
+            <w:r>
+              <w:rPr>
+                <w:rFonts w:ascii="黑体" w:eastAsia="黑体" w:hAnsi="黑体" w:cs="黑体" w:hint="eastAsia"/>
+                <w:color w:val="000000" w:themeColor="text1"/>
+                <w:sz w:val="24"/>
+                <w:szCs w:val="24"/>
+                <w:lang w:val="zh-TW" w:eastAsia="zh-TW"/>
+              </w:rPr>
+              <w:fldChar w:fldCharType="begin"/>
+            </w:r>
+            <w:r>
+              <w:rPr>
+                <w:rFonts w:ascii="黑体" w:eastAsia="黑体" w:hAnsi="黑体" w:cs="黑体" w:hint="eastAsia"/>
+                <w:color w:val="000000" w:themeColor="text1"/>
+                <w:sz w:val="24"/>
+                <w:szCs w:val="24"/>
+                <w:lang w:val="zh-TW" w:eastAsia="zh-TW"/>
+              </w:rPr>
+              <w:instrText xml:space="preserve"> HYPERLINK "http://detail.zol.com.cn/AudioandConference_System/index155739.shtml" </w:instrText>
+            </w:r>
+            <w:r>
+              <w:rPr>
+                <w:rFonts w:ascii="黑体" w:eastAsia="黑体" w:hAnsi="黑体" w:cs="黑体" w:hint="eastAsia"/>
+                <w:color w:val="000000" w:themeColor="text1"/>
+                <w:sz w:val="24"/>
+                <w:szCs w:val="24"/>
+                <w:lang w:val="zh-TW" w:eastAsia="zh-TW"/>
+              </w:rPr>
+            </w:r>
+            <w:r>
+              <w:rPr>
+                <w:rFonts w:ascii="黑体" w:eastAsia="黑体" w:hAnsi="黑体" w:cs="黑体" w:hint="eastAsia"/>
+                <w:color w:val="000000" w:themeColor="text1"/>
+                <w:sz w:val="24"/>
+                <w:szCs w:val="24"/>
+                <w:lang w:val="zh-TW" w:eastAsia="zh-TW"/>
+              </w:rPr>
+              <w:fldChar w:fldCharType="separate"/>
+            </w:r>
+            <w:r>
+              <w:rPr>
+                <w:rFonts w:ascii="黑体" w:eastAsia="黑体" w:hAnsi="黑体" w:cs="黑体" w:hint="eastAsia"/>
+                <w:color w:val="000000" w:themeColor="text1"/>
+                <w:sz w:val="24"/>
+                <w:szCs w:val="24"/>
+                <w:lang w:val="zh-TW" w:eastAsia="zh-TW"/>
+              </w:rPr>
+              <w:t>会议系统</w:t>
+            </w:r>
+            <w:r>
+              <w:rPr>
+                <w:rFonts w:ascii="黑体" w:eastAsia="黑体" w:hAnsi="黑体" w:cs="黑体" w:hint="eastAsia"/>
+                <w:color w:val="000000" w:themeColor="text1"/>
+                <w:sz w:val="24"/>
+                <w:szCs w:val="24"/>
+                <w:lang w:val="zh-TW" w:eastAsia="zh-TW"/>
+              </w:rPr>
+              <w:fldChar w:fldCharType="end"/>
+            </w:r>
+            <w:r>
+              <w:rPr>
+                <w:rFonts w:ascii="黑体" w:eastAsia="黑体" w:hAnsi="黑体" w:cs="黑体" w:hint="eastAsia"/>
+                <w:color w:val="000000" w:themeColor="text1"/>
+                <w:sz w:val="24"/>
+                <w:szCs w:val="24"/>
+                <w:lang w:val="zh-TW" w:eastAsia="zh-TW"/>
+              </w:rPr>
+              <w:t>作为无纸化办公的重要支撑环节，也已到了大有可为的关键节点。</w:t>
+            </w:r>
+          </w:p>
+          <w:p>
+            <w:pPr>
+              <w:pStyle w:val="11"/>
+              <w:spacing w:line="360" w:lineRule="exact"/>
+              <w:ind w:left="0" w:firstLine="0"/>
+              <w:rPr>
+                <w:rFonts w:ascii="黑体" w:eastAsia="黑体" w:hAnsi="黑体" w:cs="黑体" w:hint="eastAsia"/>
+                <w:color w:val="000000" w:themeColor="text1"/>
+                <w:sz w:val="24"/>
+                <w:szCs w:val="24"/>
+                <w:lang w:val="zh-TW" w:eastAsia="zh-TW"/>
+              </w:rPr>
+            </w:pPr>
+            <w:r>
+              <w:rPr>
+                <w:rFonts w:ascii="黑体" w:eastAsia="黑体" w:hAnsi="黑体" w:cs="黑体" w:hint="eastAsia"/>
+                <w:color w:val="000000" w:themeColor="text1"/>
+                <w:sz w:val="24"/>
+                <w:szCs w:val="24"/>
+              </w:rPr>
+              <w:t xml:space="preserve">    </w:t>
+            </w:r>
+            <w:r>
+              <w:rPr>
+                <w:rFonts w:ascii="黑体" w:eastAsia="黑体" w:hAnsi="黑体" w:cs="黑体" w:hint="eastAsia"/>
+                <w:color w:val="000000" w:themeColor="text1"/>
+                <w:sz w:val="24"/>
+                <w:szCs w:val="24"/>
+                <w:lang w:val="zh-TW" w:eastAsia="zh-TW"/>
+              </w:rPr>
+              <w:t>目前</w:t>
+            </w:r>
+            <w:r>
+              <w:rPr>
+                <w:rFonts w:ascii="黑体" w:eastAsia="黑体" w:hAnsi="黑体" w:cs="黑体" w:hint="eastAsia"/>
+                <w:color w:val="000000" w:themeColor="text1"/>
+                <w:sz w:val="24"/>
+                <w:szCs w:val="24"/>
+              </w:rPr>
+              <w:t>中国各个大企业都在尝试无纸化办公，并且带动传统会议向无纸化会议转型，正在掀起一个无纸化会议变革。例如</w:t>
+            </w:r>
+            <w:r>
+              <w:rPr>
+                <w:rFonts w:ascii="黑体" w:eastAsia="黑体" w:hAnsi="黑体" w:cs="黑体" w:hint="eastAsia"/>
+                <w:color w:val="000000" w:themeColor="text1"/>
+                <w:sz w:val="24"/>
+                <w:szCs w:val="24"/>
+                <w:lang w:val="zh-TW" w:eastAsia="zh-TW"/>
+              </w:rPr>
+              <w:t>中国联通会议室</w:t>
+            </w:r>
+            <w:r>
+              <w:rPr>
+                <w:rFonts w:ascii="黑体" w:eastAsia="黑体" w:hAnsi="黑体" w:cs="黑体" w:hint="eastAsia"/>
+                <w:color w:val="000000" w:themeColor="text1"/>
+                <w:sz w:val="24"/>
+                <w:szCs w:val="24"/>
+              </w:rPr>
+              <w:t>正在</w:t>
+            </w:r>
+            <w:r>
+              <w:rPr>
+                <w:rFonts w:ascii="黑体" w:eastAsia="黑体" w:hAnsi="黑体" w:cs="黑体" w:hint="eastAsia"/>
+                <w:color w:val="000000" w:themeColor="text1"/>
+                <w:sz w:val="24"/>
+                <w:szCs w:val="24"/>
+                <w:lang w:val="zh-TW" w:eastAsia="zh-TW"/>
+              </w:rPr>
+              <w:t>大力推行“无纸化会议办公”，结合信息化技术和目前流行的通信技术</w:t>
+            </w:r>
+            <w:r>
+              <w:rPr>
+                <w:rFonts w:ascii="黑体" w:eastAsia="黑体" w:hAnsi="黑体" w:cs="黑体" w:hint="eastAsia"/>
+                <w:color w:val="000000" w:themeColor="text1"/>
+                <w:sz w:val="24"/>
+                <w:szCs w:val="24"/>
+              </w:rPr>
+              <w:t>研发</w:t>
+            </w:r>
+            <w:r>
+              <w:rPr>
+                <w:rFonts w:ascii="黑体" w:eastAsia="黑体" w:hAnsi="黑体" w:cs="黑体" w:hint="eastAsia"/>
+                <w:color w:val="000000" w:themeColor="text1"/>
+                <w:sz w:val="24"/>
+                <w:szCs w:val="24"/>
+                <w:lang w:val="zh-TW" w:eastAsia="zh-TW"/>
+              </w:rPr>
+              <w:t>环保、节约、高效的无纸化会议交互系统</w:t>
+            </w:r>
+            <w:r>
+              <w:rPr>
+                <w:rFonts w:ascii="黑体" w:eastAsia="黑体" w:hAnsi="黑体" w:cs="黑体" w:hint="eastAsia"/>
+                <w:color w:val="000000" w:themeColor="text1"/>
+                <w:sz w:val="24"/>
+                <w:szCs w:val="24"/>
+                <w:lang w:val="zh-TW"/>
+              </w:rPr>
+              <w:t>。</w:t>
             </w:r>
           </w:p>
           <w:p>
@@ -10905,12 +12116,31 @@
             </w:pPr>
             <w:r>
               <w:rPr>
-                <w:rFonts w:ascii="黑体" w:eastAsia="黑体" w:hAnsi="黑体" w:cs="黑体"/>
-                <w:sz w:val="24"/>
-                <w:szCs w:val="24"/>
-                <w:lang w:val="zh-TW" w:eastAsia="zh-TW"/>
-              </w:rPr>
-              <w:t xml:space="preserve">    我国已经将电子信息产业列为国民经济的战略性、基础性和先导性支柱产业，认为其对于促进社会就业、拉动经济增长、调整产业结构、转变发展方式和维护国家安全具有十分重要的作用。 </w:t>
+                <w:rFonts w:ascii="黑体" w:eastAsia="黑体" w:hAnsi="黑体" w:cs="黑体" w:hint="eastAsia"/>
+                <w:color w:val="000000" w:themeColor="text1"/>
+                <w:sz w:val="24"/>
+                <w:szCs w:val="24"/>
+              </w:rPr>
+              <w:t xml:space="preserve">    此外，</w:t>
+            </w:r>
+            <w:r>
+              <w:rPr>
+                <w:rFonts w:ascii="黑体" w:eastAsia="黑体" w:hAnsi="黑体" w:cs="黑体"/>
+                <w:color w:val="000000" w:themeColor="text1"/>
+                <w:sz w:val="24"/>
+                <w:szCs w:val="24"/>
+                <w:lang w:val="zh-TW" w:eastAsia="zh-TW"/>
+              </w:rPr>
+              <w:t>我国已</w:t>
+            </w:r>
+            <w:r>
+              <w:rPr>
+                <w:rFonts w:ascii="黑体" w:eastAsia="黑体" w:hAnsi="黑体" w:cs="黑体"/>
+                <w:sz w:val="24"/>
+                <w:szCs w:val="24"/>
+                <w:lang w:val="zh-TW" w:eastAsia="zh-TW"/>
+              </w:rPr>
+              <w:t xml:space="preserve">经将电子信息产业列为国民经济的战略性、基础性和先导性支柱产业，认为其对于促进社会就业、拉动经济增长、调整产业结构、转变发展方式和维护国家安全具有十分重要的作用。 </w:t>
             </w:r>
           </w:p>
           <w:p>
@@ -10931,7 +12161,6 @@
                 <w:szCs w:val="24"/>
                 <w:lang w:val="zh-TW" w:eastAsia="zh-TW"/>
               </w:rPr>
-              <w:lastRenderedPageBreak/>
               <w:t xml:space="preserve">    目前，会议系统行业的相关行业标准正在积极制订过程中，将有利于促进行业的有序竞争和规范化发展。 </w:t>
             </w:r>
           </w:p>
@@ -11040,7 +12269,7 @@
               <w:spacing w:line="360" w:lineRule="exact"/>
               <w:ind w:left="102" w:hanging="102"/>
               <w:rPr>
-                <w:rFonts w:ascii="Helvetica" w:eastAsia="Helvetica" w:hAnsi="Helvetica" w:cs="Helvetica"/>
+                <w:rFonts w:ascii="Helvetica" w:eastAsia="Helvetica" w:hAnsi="Helvetica" w:cs="Helvetica" w:hint="eastAsia"/>
                 <w:b/>
                 <w:bCs/>
                 <w:sz w:val="24"/>
@@ -11061,6 +12290,32 @@
           </w:p>
           <w:p>
             <w:pPr>
+              <w:pStyle w:val="11"/>
+              <w:spacing w:line="360" w:lineRule="exact"/>
+              <w:ind w:left="0" w:firstLine="480"/>
+              <w:rPr>
+                <w:rFonts w:ascii="黑体" w:eastAsia="黑体" w:hAnsi="黑体" w:cs="黑体" w:hint="eastAsia"/>
+                <w:b/>
+                <w:bCs/>
+                <w:color w:val="000000" w:themeColor="text1"/>
+                <w:sz w:val="24"/>
+                <w:szCs w:val="24"/>
+              </w:rPr>
+            </w:pPr>
+            <w:r>
+              <w:rPr>
+                <w:rFonts w:ascii="黑体" w:eastAsia="黑体" w:hAnsi="黑体" w:cs="黑体" w:hint="eastAsia"/>
+                <w:b/>
+                <w:bCs/>
+                <w:color w:val="000000" w:themeColor="text1"/>
+                <w:sz w:val="24"/>
+                <w:szCs w:val="24"/>
+              </w:rPr>
+              <w:t>1、社会潜在经济效益巨大</w:t>
+            </w:r>
+          </w:p>
+          <w:p>
+            <w:pPr>
               <w:pStyle w:val="a6"/>
               <w:spacing w:line="360" w:lineRule="exact"/>
               <w:ind w:left="0" w:firstLine="480"/>
@@ -11136,7 +12391,17 @@
                 <w:szCs w:val="24"/>
                 <w:lang w:val="zh-TW" w:eastAsia="zh-TW"/>
               </w:rPr>
-              <w:t>目前，我国乃至全球，各种资源越来越匮乏，节约资源、保护环境，已经成为当前的迫切任务。无纸化办公，使用电子媒介修改文稿，努力减少纸张消耗。节约用纸则是保护森林、保护环境的最好措施。回归我们的项目本身体，不仅可以通过减少资料的印制成本，推动绿色、环保的理念，更可以通过我们会议的智能终端，使会议的决策更高效、更便捷、更准确。系统采用成熟的信息化技术弥补传统会议的不足。会议全过程信息化技术辅助，提高办会效率；通过系统的各功能、统一控制，简化操作</w:t>
+              <w:t>目前，我国乃至全球，各种资源越来越匮乏，节约资源、保护环境，已经成为当前的迫切任务。无纸化办公，使用电子媒介修改文稿，努力减少纸张消耗。节约用纸则是保护森林、保护环境的最好措施。回归我们的项目本身体，不仅可以通过减少资料的印制成本，推动绿色、环保的理念，更可以通过我们会议的智能终端，使会议的决策更高效、更便捷、更准确。系统采用成熟的信息化技术</w:t>
+            </w:r>
+            <w:r>
+              <w:rPr>
+                <w:rFonts w:ascii="黑体" w:eastAsia="黑体" w:hAnsi="黑体" w:cs="黑体"/>
+                <w:sz w:val="24"/>
+                <w:szCs w:val="24"/>
+                <w:lang w:val="zh-TW" w:eastAsia="zh-TW"/>
+              </w:rPr>
+              <w:lastRenderedPageBreak/>
+              <w:t>弥补传统会议的不足。会议全过程信息化技术辅助，提高办会效率；通过系统的各功能、统一控制，简化操作</w:t>
             </w:r>
             <w:r>
               <w:rPr>
@@ -11212,6 +12477,12 @@
               <w:pStyle w:val="a6"/>
               <w:spacing w:line="360" w:lineRule="exact"/>
               <w:ind w:left="0" w:firstLine="480"/>
+              <w:rPr>
+                <w:rFonts w:ascii="黑体" w:eastAsia="黑体" w:hAnsi="黑体" w:cs="黑体" w:hint="eastAsia"/>
+                <w:sz w:val="24"/>
+                <w:szCs w:val="24"/>
+                <w:lang w:val="zh-TW" w:eastAsia="zh-TW"/>
+              </w:rPr>
             </w:pPr>
             <w:r>
               <w:rPr>
@@ -11221,6 +12492,217 @@
                 <w:lang w:val="zh-TW" w:eastAsia="zh-TW"/>
               </w:rPr>
               <w:t>随着国际上信息技术和国内经济程的快速发展，人们对会议的效率和质量要求愈来愈高。我们的设计通过降低社会资源成本和带动经济发展等途径，预计能为国家带来上千万的经济效益。</w:t>
+            </w:r>
+          </w:p>
+          <w:p>
+            <w:pPr>
+              <w:pStyle w:val="11"/>
+              <w:spacing w:line="360" w:lineRule="exact"/>
+              <w:ind w:left="0" w:firstLine="480"/>
+              <w:rPr>
+                <w:rFonts w:ascii="黑体" w:eastAsia="黑体" w:hAnsi="黑体" w:cs="黑体" w:hint="eastAsia"/>
+                <w:b/>
+                <w:bCs/>
+                <w:color w:val="000000" w:themeColor="text1"/>
+                <w:sz w:val="24"/>
+                <w:szCs w:val="24"/>
+              </w:rPr>
+            </w:pPr>
+            <w:r>
+              <w:rPr>
+                <w:rFonts w:ascii="黑体" w:eastAsia="黑体" w:hAnsi="黑体" w:cs="黑体" w:hint="eastAsia"/>
+                <w:b/>
+                <w:bCs/>
+                <w:color w:val="000000" w:themeColor="text1"/>
+                <w:sz w:val="24"/>
+                <w:szCs w:val="24"/>
+              </w:rPr>
+              <w:t>2、会议成本大幅度降低</w:t>
+            </w:r>
+            <w:bookmarkStart w:id="0" w:name="_GoBack"/>
+            <w:bookmarkEnd w:id="0"/>
+          </w:p>
+          <w:p>
+            <w:pPr>
+              <w:pStyle w:val="11"/>
+              <w:spacing w:line="360" w:lineRule="exact"/>
+              <w:ind w:left="0" w:firstLine="480"/>
+              <w:rPr>
+                <w:rFonts w:ascii="黑体" w:eastAsia="黑体" w:hAnsi="黑体" w:cs="黑体"/>
+                <w:color w:val="000000" w:themeColor="text1"/>
+                <w:sz w:val="24"/>
+                <w:szCs w:val="24"/>
+                <w:lang w:val="zh-TW" w:eastAsia="zh-TW"/>
+              </w:rPr>
+            </w:pPr>
+            <w:r>
+              <w:rPr>
+                <w:rFonts w:ascii="黑体" w:eastAsia="黑体" w:hAnsi="黑体" w:cs="黑体" w:hint="eastAsia"/>
+                <w:color w:val="000000" w:themeColor="text1"/>
+                <w:sz w:val="24"/>
+                <w:szCs w:val="24"/>
+              </w:rPr>
+              <w:t>无纸化会议办公系统将为</w:t>
+            </w:r>
+            <w:r>
+              <w:rPr>
+                <w:rFonts w:ascii="黑体" w:eastAsia="黑体" w:hAnsi="黑体" w:cs="黑体"/>
+                <w:color w:val="000000" w:themeColor="text1"/>
+                <w:sz w:val="24"/>
+                <w:szCs w:val="24"/>
+                <w:lang w:val="zh-TW" w:eastAsia="zh-TW"/>
+              </w:rPr>
+              <w:t>办公人员提供分层次的自动化信息服务，提高办公的效率和有序性，用信息化减少人工重复工作，减轻工作人员工作负担</w:t>
+            </w:r>
+            <w:r>
+              <w:rPr>
+                <w:rFonts w:ascii="黑体" w:eastAsia="黑体" w:hAnsi="黑体" w:cs="黑体" w:hint="eastAsia"/>
+                <w:color w:val="000000" w:themeColor="text1"/>
+                <w:sz w:val="24"/>
+                <w:szCs w:val="24"/>
+                <w:lang w:val="zh-TW"/>
+              </w:rPr>
+              <w:t>。</w:t>
+            </w:r>
+            <w:r>
+              <w:rPr>
+                <w:rFonts w:ascii="黑体" w:eastAsia="黑体" w:hAnsi="黑体" w:cs="黑体" w:hint="eastAsia"/>
+                <w:color w:val="000000" w:themeColor="text1"/>
+                <w:sz w:val="24"/>
+                <w:szCs w:val="24"/>
+              </w:rPr>
+              <w:t>这种智能化会议</w:t>
+            </w:r>
+            <w:r>
+              <w:rPr>
+                <w:rFonts w:ascii="黑体" w:eastAsia="黑体" w:hAnsi="黑体" w:cs="黑体"/>
+                <w:color w:val="000000" w:themeColor="text1"/>
+                <w:sz w:val="24"/>
+                <w:szCs w:val="24"/>
+                <w:lang w:val="zh-TW" w:eastAsia="zh-TW"/>
+              </w:rPr>
+              <w:t>办公系统的实时信息流转、共享、交互功用，实现无纸化办公</w:t>
+            </w:r>
+            <w:r>
+              <w:rPr>
+                <w:rFonts w:ascii="黑体" w:eastAsia="黑体" w:hAnsi="黑体" w:cs="黑体" w:hint="eastAsia"/>
+                <w:color w:val="000000" w:themeColor="text1"/>
+                <w:sz w:val="24"/>
+                <w:szCs w:val="24"/>
+                <w:lang w:val="zh-TW"/>
+              </w:rPr>
+              <w:t>；</w:t>
+            </w:r>
+            <w:r>
+              <w:rPr>
+                <w:rFonts w:ascii="黑体" w:eastAsia="黑体" w:hAnsi="黑体" w:cs="黑体"/>
+                <w:color w:val="000000" w:themeColor="text1"/>
+                <w:sz w:val="24"/>
+                <w:szCs w:val="24"/>
+                <w:lang w:val="zh-TW" w:eastAsia="zh-TW"/>
+              </w:rPr>
+              <w:t>通过信息化的方式实现资源管理的高效化和集成化，优化资源的管理与配置，此外，信息集成和共享的广泛性和集成性，提高了企业决策的科学性</w:t>
+            </w:r>
+            <w:r>
+              <w:rPr>
+                <w:rFonts w:ascii="黑体" w:eastAsia="黑体" w:hAnsi="黑体" w:cs="黑体" w:hint="eastAsia"/>
+                <w:color w:val="000000" w:themeColor="text1"/>
+                <w:sz w:val="24"/>
+                <w:szCs w:val="24"/>
+                <w:lang w:val="zh-TW"/>
+              </w:rPr>
+              <w:t>，</w:t>
+            </w:r>
+            <w:r>
+              <w:rPr>
+                <w:rFonts w:ascii="黑体" w:eastAsia="黑体" w:hAnsi="黑体" w:cs="黑体"/>
+                <w:color w:val="000000" w:themeColor="text1"/>
+                <w:sz w:val="24"/>
+                <w:szCs w:val="24"/>
+                <w:lang w:val="zh-TW" w:eastAsia="zh-TW"/>
+              </w:rPr>
+              <w:t>大幅度降低了企业的办公成本</w:t>
+            </w:r>
+            <w:r>
+              <w:rPr>
+                <w:rFonts w:ascii="黑体" w:eastAsia="黑体" w:hAnsi="黑体" w:cs="黑体" w:hint="eastAsia"/>
+                <w:color w:val="000000" w:themeColor="text1"/>
+                <w:sz w:val="24"/>
+                <w:szCs w:val="24"/>
+                <w:lang w:val="zh-TW"/>
+              </w:rPr>
+              <w:t>。</w:t>
+            </w:r>
+          </w:p>
+          <w:p>
+            <w:pPr>
+              <w:pStyle w:val="11"/>
+              <w:numPr>
+                <w:ilvl w:val="0"/>
+                <w:numId w:val="19"/>
+              </w:numPr>
+              <w:spacing w:line="360" w:lineRule="exact"/>
+              <w:ind w:left="0" w:firstLine="480"/>
+              <w:rPr>
+                <w:rFonts w:ascii="黑体" w:eastAsia="黑体" w:hAnsi="黑体" w:cs="黑体" w:hint="eastAsia"/>
+                <w:b/>
+                <w:bCs/>
+                <w:color w:val="000000" w:themeColor="text1"/>
+                <w:sz w:val="24"/>
+                <w:szCs w:val="24"/>
+              </w:rPr>
+            </w:pPr>
+            <w:r>
+              <w:rPr>
+                <w:rFonts w:ascii="黑体" w:eastAsia="黑体" w:hAnsi="黑体" w:cs="黑体" w:hint="eastAsia"/>
+                <w:b/>
+                <w:bCs/>
+                <w:color w:val="000000" w:themeColor="text1"/>
+                <w:sz w:val="24"/>
+                <w:szCs w:val="24"/>
+              </w:rPr>
+              <w:t>项目盈利可观</w:t>
+            </w:r>
+          </w:p>
+          <w:p>
+            <w:pPr>
+              <w:pStyle w:val="11"/>
+              <w:spacing w:line="360" w:lineRule="exact"/>
+              <w:ind w:left="0" w:firstLineChars="200" w:firstLine="480"/>
+              <w:rPr>
+                <w:rFonts w:ascii="黑体" w:eastAsia="黑体" w:hAnsi="黑体" w:cs="黑体" w:hint="eastAsia"/>
+                <w:color w:val="000000" w:themeColor="text1"/>
+                <w:sz w:val="24"/>
+                <w:szCs w:val="24"/>
+              </w:rPr>
+            </w:pPr>
+            <w:r>
+              <w:rPr>
+                <w:rFonts w:ascii="黑体" w:eastAsia="黑体" w:hAnsi="黑体" w:cs="黑体" w:hint="eastAsia"/>
+                <w:color w:val="000000" w:themeColor="text1"/>
+                <w:sz w:val="24"/>
+                <w:szCs w:val="24"/>
+              </w:rPr>
+              <w:t>到目前为止，各个眼光长远的企业都在瞄准基于无纸化为前提的会议信息管理系统，因为这个管理系统将会给我们的社会办公带来新一轮的技术革命，只要我们能及时发现并抓住这个机会，我们的盈利将不是区区几个手指就能估算的。</w:t>
+            </w:r>
+          </w:p>
+          <w:p>
+            <w:pPr>
+              <w:pStyle w:val="a6"/>
+              <w:spacing w:line="360" w:lineRule="exact"/>
+              <w:ind w:left="0" w:firstLine="480"/>
+              <w:rPr>
+                <w:rFonts w:hint="eastAsia"/>
+              </w:rPr>
+            </w:pPr>
+            <w:r>
+              <w:rPr>
+                <w:rFonts w:ascii="黑体" w:eastAsia="黑体" w:hAnsi="黑体" w:cs="黑体" w:hint="eastAsia"/>
+                <w:color w:val="000000" w:themeColor="text1"/>
+                <w:sz w:val="24"/>
+                <w:szCs w:val="24"/>
+              </w:rPr>
+              <w:t>而且，在目前的社会上，包括政府机关和高科技企业都在尝试这种无纸化系统的使用。据资料显示，政党机关和社会团体及财政拨款的事业单位工作人员，其数量为4000多万人，现在的人数更是略有增加。若这些办公人员每人在其移动端都装上我们的无纸化会议管理系统，并且只收取1元的费用，我们就会有4000多万的营业额。重点是我们的消费人群不止是这些，还包括企业的办公人员，教育机构的人员等等。而且我们的成本低，成功研发出产品之后，只需复制成品就可以。由此看来，我们无纸化的信息管理系统项目的利润可观。</w:t>
             </w:r>
           </w:p>
         </w:tc>
@@ -15348,6 +16830,18 @@
     </w:lvl>
   </w:abstractNum>
   <w:abstractNum w:abstractNumId="12">
+    <w:nsid w:val="54A955BA"/>
+    <w:multiLevelType w:val="singleLevel"/>
+    <w:tmpl w:val="54A955BA"/>
+    <w:lvl w:ilvl="0">
+      <w:start w:val="3"/>
+      <w:numFmt w:val="decimal"/>
+      <w:suff w:val="nothing"/>
+      <w:lvlText w:val="%1、"/>
+      <w:lvlJc w:val="left"/>
+    </w:lvl>
+  </w:abstractNum>
+  <w:abstractNum w:abstractNumId="13">
     <w:nsid w:val="68804702"/>
     <w:multiLevelType w:val="multilevel"/>
     <w:tmpl w:val="94307D76"/>
@@ -15433,7 +16927,7 @@
       </w:rPr>
     </w:lvl>
   </w:abstractNum>
-  <w:abstractNum w:abstractNumId="13">
+  <w:abstractNum w:abstractNumId="14">
     <w:nsid w:val="6A773540"/>
     <w:multiLevelType w:val="multilevel"/>
     <w:tmpl w:val="3162FCDE"/>
@@ -15519,7 +17013,7 @@
       </w:rPr>
     </w:lvl>
   </w:abstractNum>
-  <w:abstractNum w:abstractNumId="14">
+  <w:abstractNum w:abstractNumId="15">
     <w:nsid w:val="6E2A1972"/>
     <w:multiLevelType w:val="multilevel"/>
     <w:tmpl w:val="A0B25E86"/>
@@ -15605,7 +17099,7 @@
       </w:rPr>
     </w:lvl>
   </w:abstractNum>
-  <w:abstractNum w:abstractNumId="15">
+  <w:abstractNum w:abstractNumId="16">
     <w:nsid w:val="733043A4"/>
     <w:multiLevelType w:val="multilevel"/>
     <w:tmpl w:val="71925B2A"/>
@@ -15881,7 +17375,7 @@
       </w:rPr>
     </w:lvl>
   </w:abstractNum>
-  <w:abstractNum w:abstractNumId="16">
+  <w:abstractNum w:abstractNumId="17">
     <w:nsid w:val="77F42306"/>
     <w:multiLevelType w:val="multilevel"/>
     <w:tmpl w:val="9E0002FA"/>
@@ -16158,7 +17652,7 @@
       </w:rPr>
     </w:lvl>
   </w:abstractNum>
-  <w:abstractNum w:abstractNumId="17">
+  <w:abstractNum w:abstractNumId="18">
     <w:nsid w:val="79091DC4"/>
     <w:multiLevelType w:val="multilevel"/>
     <w:tmpl w:val="3BA49518"/>
@@ -16248,7 +17742,7 @@
     <w:abstractNumId w:val="10"/>
   </w:num>
   <w:num w:numId="2">
-    <w:abstractNumId w:val="17"/>
+    <w:abstractNumId w:val="18"/>
   </w:num>
   <w:num w:numId="3">
     <w:abstractNumId w:val="5"/>
@@ -16269,22 +17763,22 @@
     <w:abstractNumId w:val="2"/>
   </w:num>
   <w:num w:numId="9">
-    <w:abstractNumId w:val="16"/>
+    <w:abstractNumId w:val="17"/>
   </w:num>
   <w:num w:numId="10">
     <w:abstractNumId w:val="11"/>
   </w:num>
   <w:num w:numId="11">
-    <w:abstractNumId w:val="13"/>
+    <w:abstractNumId w:val="14"/>
   </w:num>
   <w:num w:numId="12">
     <w:abstractNumId w:val="9"/>
   </w:num>
   <w:num w:numId="13">
-    <w:abstractNumId w:val="15"/>
+    <w:abstractNumId w:val="16"/>
   </w:num>
   <w:num w:numId="14">
-    <w:abstractNumId w:val="14"/>
+    <w:abstractNumId w:val="15"/>
   </w:num>
   <w:num w:numId="15">
     <w:abstractNumId w:val="8"/>
@@ -16293,10 +17787,13 @@
     <w:abstractNumId w:val="0"/>
   </w:num>
   <w:num w:numId="17">
-    <w:abstractNumId w:val="12"/>
+    <w:abstractNumId w:val="13"/>
   </w:num>
   <w:num w:numId="18">
     <w:abstractNumId w:val="6"/>
+  </w:num>
+  <w:num w:numId="19">
+    <w:abstractNumId w:val="12"/>
   </w:num>
 </w:numbering>
 </file>
@@ -16347,7 +17844,9 @@
     <w:lsdException w:name="caption" w:uiPriority="35" w:qFormat="1"/>
     <w:lsdException w:name="Title" w:semiHidden="0" w:uiPriority="10" w:unhideWhenUsed="0" w:qFormat="1"/>
     <w:lsdException w:name="Default Paragraph Font" w:uiPriority="1"/>
+    <w:lsdException w:name="Body Text Indent" w:uiPriority="0"/>
     <w:lsdException w:name="Subtitle" w:semiHidden="0" w:uiPriority="11" w:unhideWhenUsed="0" w:qFormat="1"/>
+    <w:lsdException w:name="Hyperlink" w:uiPriority="0"/>
     <w:lsdException w:name="Strong" w:semiHidden="0" w:uiPriority="22" w:unhideWhenUsed="0" w:qFormat="1"/>
     <w:lsdException w:name="Emphasis" w:semiHidden="0" w:uiPriority="20" w:unhideWhenUsed="0" w:qFormat="1"/>
     <w:lsdException w:name="Table Grid" w:semiHidden="0" w:uiPriority="59" w:unhideWhenUsed="0"/>
@@ -16565,6 +18064,7 @@
   </w:style>
   <w:style w:type="paragraph" w:styleId="a6">
     <w:name w:val="Body Text Indent"/>
+    <w:link w:val="a7"/>
     <w:pPr>
       <w:ind w:left="540" w:firstLine="313"/>
       <w:jc w:val="both"/>
@@ -16638,12 +18138,12 @@
   <w:style w:type="numbering" w:customStyle="1" w:styleId="5">
     <w:name w:val="已导入的样式“5”"/>
   </w:style>
-  <w:style w:type="character" w:customStyle="1" w:styleId="a7">
+  <w:style w:type="character" w:customStyle="1" w:styleId="a8">
     <w:name w:val="无"/>
   </w:style>
   <w:style w:type="character" w:customStyle="1" w:styleId="Hyperlink0">
     <w:name w:val="Hyperlink.0"/>
-    <w:basedOn w:val="a7"/>
+    <w:basedOn w:val="a8"/>
     <w:rPr>
       <w:rFonts w:ascii="黑体" w:eastAsia="黑体" w:hAnsi="黑体" w:cs="黑体"/>
       <w:caps w:val="0"/>
@@ -16664,7 +18164,7 @@
   </w:style>
   <w:style w:type="character" w:customStyle="1" w:styleId="Hyperlink1">
     <w:name w:val="Hyperlink.1"/>
-    <w:basedOn w:val="a7"/>
+    <w:basedOn w:val="a8"/>
     <w:rPr>
       <w:rFonts w:ascii="黑体" w:eastAsia="黑体" w:hAnsi="黑体" w:cs="黑体"/>
       <w:caps w:val="0"/>
@@ -16683,7 +18183,7 @@
       <w:lang w:val="zh-TW" w:eastAsia="zh-TW"/>
     </w:rPr>
   </w:style>
-  <w:style w:type="paragraph" w:styleId="a8">
+  <w:style w:type="paragraph" w:styleId="a9">
     <w:name w:val="Normal (Web)"/>
     <w:pPr>
       <w:spacing w:before="100" w:after="100"/>
@@ -16708,10 +18208,10 @@
   <w:style w:type="numbering" w:customStyle="1" w:styleId="6">
     <w:name w:val="已导入的样式“6”"/>
   </w:style>
-  <w:style w:type="paragraph" w:styleId="a9">
+  <w:style w:type="paragraph" w:styleId="aa">
     <w:name w:val="Balloon Text"/>
     <w:basedOn w:val="a"/>
-    <w:link w:val="aa"/>
+    <w:link w:val="ab"/>
     <w:uiPriority w:val="99"/>
     <w:semiHidden/>
     <w:unhideWhenUsed/>
@@ -16722,10 +18222,10 @@
       <w:szCs w:val="18"/>
     </w:rPr>
   </w:style>
-  <w:style w:type="character" w:customStyle="1" w:styleId="aa">
+  <w:style w:type="character" w:customStyle="1" w:styleId="ab">
     <w:name w:val="批注框文本字符"/>
     <w:basedOn w:val="a1"/>
-    <w:link w:val="a9"/>
+    <w:link w:val="aa"/>
     <w:uiPriority w:val="99"/>
     <w:semiHidden/>
     <w:rsid w:val="009A15E7"/>
@@ -16734,6 +18234,45 @@
       <w:sz w:val="18"/>
       <w:szCs w:val="18"/>
       <w:lang w:eastAsia="en-US"/>
+    </w:rPr>
+  </w:style>
+  <w:style w:type="paragraph" w:customStyle="1" w:styleId="11">
+    <w:name w:val="正文文本缩进1"/>
+    <w:rsid w:val="0049098F"/>
+    <w:pPr>
+      <w:pBdr>
+        <w:top w:val="none" w:sz="0" w:space="0" w:color="auto"/>
+        <w:left w:val="none" w:sz="0" w:space="0" w:color="auto"/>
+        <w:bottom w:val="none" w:sz="0" w:space="0" w:color="auto"/>
+        <w:right w:val="none" w:sz="0" w:space="0" w:color="auto"/>
+        <w:between w:val="none" w:sz="0" w:space="0" w:color="auto"/>
+        <w:bar w:val="none" w:sz="0" w:color="auto"/>
+      </w:pBdr>
+      <w:ind w:left="540" w:firstLine="313"/>
+      <w:jc w:val="both"/>
+    </w:pPr>
+    <w:rPr>
+      <w:rFonts w:eastAsia="Arial Unicode MS" w:hAnsi="Arial Unicode MS" w:cs="Arial Unicode MS"/>
+      <w:color w:val="000000"/>
+      <w:kern w:val="2"/>
+      <w:sz w:val="21"/>
+      <w:szCs w:val="21"/>
+      <w:u w:color="000000"/>
+      <w:bdr w:val="none" w:sz="0" w:space="0" w:color="auto"/>
+    </w:rPr>
+  </w:style>
+  <w:style w:type="character" w:customStyle="1" w:styleId="a7">
+    <w:name w:val="正文文本缩进字符"/>
+    <w:basedOn w:val="a1"/>
+    <w:link w:val="a6"/>
+    <w:rsid w:val="001A4DB7"/>
+    <w:rPr>
+      <w:rFonts w:eastAsia="Arial Unicode MS" w:hAnsi="Arial Unicode MS" w:cs="Arial Unicode MS"/>
+      <w:color w:val="000000"/>
+      <w:kern w:val="2"/>
+      <w:sz w:val="21"/>
+      <w:szCs w:val="21"/>
+      <w:u w:color="000000"/>
     </w:rPr>
   </w:style>
 </w:styles>
@@ -16785,7 +18324,9 @@
     <w:lsdException w:name="caption" w:uiPriority="35" w:qFormat="1"/>
     <w:lsdException w:name="Title" w:semiHidden="0" w:uiPriority="10" w:unhideWhenUsed="0" w:qFormat="1"/>
     <w:lsdException w:name="Default Paragraph Font" w:uiPriority="1"/>
+    <w:lsdException w:name="Body Text Indent" w:uiPriority="0"/>
     <w:lsdException w:name="Subtitle" w:semiHidden="0" w:uiPriority="11" w:unhideWhenUsed="0" w:qFormat="1"/>
+    <w:lsdException w:name="Hyperlink" w:uiPriority="0"/>
     <w:lsdException w:name="Strong" w:semiHidden="0" w:uiPriority="22" w:unhideWhenUsed="0" w:qFormat="1"/>
     <w:lsdException w:name="Emphasis" w:semiHidden="0" w:uiPriority="20" w:unhideWhenUsed="0" w:qFormat="1"/>
     <w:lsdException w:name="Table Grid" w:semiHidden="0" w:uiPriority="59" w:unhideWhenUsed="0"/>
@@ -17003,6 +18544,7 @@
   </w:style>
   <w:style w:type="paragraph" w:styleId="a6">
     <w:name w:val="Body Text Indent"/>
+    <w:link w:val="a7"/>
     <w:pPr>
       <w:ind w:left="540" w:firstLine="313"/>
       <w:jc w:val="both"/>
@@ -17076,12 +18618,12 @@
   <w:style w:type="numbering" w:customStyle="1" w:styleId="5">
     <w:name w:val="已导入的样式“5”"/>
   </w:style>
-  <w:style w:type="character" w:customStyle="1" w:styleId="a7">
+  <w:style w:type="character" w:customStyle="1" w:styleId="a8">
     <w:name w:val="无"/>
   </w:style>
   <w:style w:type="character" w:customStyle="1" w:styleId="Hyperlink0">
     <w:name w:val="Hyperlink.0"/>
-    <w:basedOn w:val="a7"/>
+    <w:basedOn w:val="a8"/>
     <w:rPr>
       <w:rFonts w:ascii="黑体" w:eastAsia="黑体" w:hAnsi="黑体" w:cs="黑体"/>
       <w:caps w:val="0"/>
@@ -17102,7 +18644,7 @@
   </w:style>
   <w:style w:type="character" w:customStyle="1" w:styleId="Hyperlink1">
     <w:name w:val="Hyperlink.1"/>
-    <w:basedOn w:val="a7"/>
+    <w:basedOn w:val="a8"/>
     <w:rPr>
       <w:rFonts w:ascii="黑体" w:eastAsia="黑体" w:hAnsi="黑体" w:cs="黑体"/>
       <w:caps w:val="0"/>
@@ -17121,7 +18663,7 @@
       <w:lang w:val="zh-TW" w:eastAsia="zh-TW"/>
     </w:rPr>
   </w:style>
-  <w:style w:type="paragraph" w:styleId="a8">
+  <w:style w:type="paragraph" w:styleId="a9">
     <w:name w:val="Normal (Web)"/>
     <w:pPr>
       <w:spacing w:before="100" w:after="100"/>
@@ -17146,10 +18688,10 @@
   <w:style w:type="numbering" w:customStyle="1" w:styleId="6">
     <w:name w:val="已导入的样式“6”"/>
   </w:style>
-  <w:style w:type="paragraph" w:styleId="a9">
+  <w:style w:type="paragraph" w:styleId="aa">
     <w:name w:val="Balloon Text"/>
     <w:basedOn w:val="a"/>
-    <w:link w:val="aa"/>
+    <w:link w:val="ab"/>
     <w:uiPriority w:val="99"/>
     <w:semiHidden/>
     <w:unhideWhenUsed/>
@@ -17160,10 +18702,10 @@
       <w:szCs w:val="18"/>
     </w:rPr>
   </w:style>
-  <w:style w:type="character" w:customStyle="1" w:styleId="aa">
+  <w:style w:type="character" w:customStyle="1" w:styleId="ab">
     <w:name w:val="批注框文本字符"/>
     <w:basedOn w:val="a1"/>
-    <w:link w:val="a9"/>
+    <w:link w:val="aa"/>
     <w:uiPriority w:val="99"/>
     <w:semiHidden/>
     <w:rsid w:val="009A15E7"/>
@@ -17172,6 +18714,45 @@
       <w:sz w:val="18"/>
       <w:szCs w:val="18"/>
       <w:lang w:eastAsia="en-US"/>
+    </w:rPr>
+  </w:style>
+  <w:style w:type="paragraph" w:customStyle="1" w:styleId="11">
+    <w:name w:val="正文文本缩进1"/>
+    <w:rsid w:val="0049098F"/>
+    <w:pPr>
+      <w:pBdr>
+        <w:top w:val="none" w:sz="0" w:space="0" w:color="auto"/>
+        <w:left w:val="none" w:sz="0" w:space="0" w:color="auto"/>
+        <w:bottom w:val="none" w:sz="0" w:space="0" w:color="auto"/>
+        <w:right w:val="none" w:sz="0" w:space="0" w:color="auto"/>
+        <w:between w:val="none" w:sz="0" w:space="0" w:color="auto"/>
+        <w:bar w:val="none" w:sz="0" w:color="auto"/>
+      </w:pBdr>
+      <w:ind w:left="540" w:firstLine="313"/>
+      <w:jc w:val="both"/>
+    </w:pPr>
+    <w:rPr>
+      <w:rFonts w:eastAsia="Arial Unicode MS" w:hAnsi="Arial Unicode MS" w:cs="Arial Unicode MS"/>
+      <w:color w:val="000000"/>
+      <w:kern w:val="2"/>
+      <w:sz w:val="21"/>
+      <w:szCs w:val="21"/>
+      <w:u w:color="000000"/>
+      <w:bdr w:val="none" w:sz="0" w:space="0" w:color="auto"/>
+    </w:rPr>
+  </w:style>
+  <w:style w:type="character" w:customStyle="1" w:styleId="a7">
+    <w:name w:val="正文文本缩进字符"/>
+    <w:basedOn w:val="a1"/>
+    <w:link w:val="a6"/>
+    <w:rsid w:val="001A4DB7"/>
+    <w:rPr>
+      <w:rFonts w:eastAsia="Arial Unicode MS" w:hAnsi="Arial Unicode MS" w:cs="Arial Unicode MS"/>
+      <w:color w:val="000000"/>
+      <w:kern w:val="2"/>
+      <w:sz w:val="21"/>
+      <w:szCs w:val="21"/>
+      <w:u w:color="000000"/>
     </w:rPr>
   </w:style>
 </w:styles>

</xml_diff>